<commit_message>
update, report, small refactoring and transforms utils function fix
</commit_message>
<xml_diff>
--- a/report/report_v2.docx
+++ b/report/report_v2.docx
@@ -100,25 +100,21 @@
       <w:r>
         <w:t xml:space="preserve">семейств </w:t>
       </w:r>
-      <w:proofErr w:type="spellStart"/>
       <w:r>
         <w:rPr>
           <w:lang w:val="en-US"/>
         </w:rPr>
         <w:t>aruco</w:t>
       </w:r>
-      <w:proofErr w:type="spellEnd"/>
       <w:r>
         <w:t xml:space="preserve">, </w:t>
       </w:r>
-      <w:proofErr w:type="spellStart"/>
       <w:r>
         <w:rPr>
           <w:lang w:val="en-US"/>
         </w:rPr>
         <w:t>apriltag</w:t>
       </w:r>
-      <w:proofErr w:type="spellEnd"/>
       <w:r>
         <w:t xml:space="preserve">, </w:t>
       </w:r>
@@ -131,14 +127,12 @@
       <w:r>
         <w:t xml:space="preserve">, </w:t>
       </w:r>
-      <w:proofErr w:type="spellStart"/>
       <w:r>
         <w:rPr>
           <w:lang w:val="en-US"/>
         </w:rPr>
         <w:t>CALTag</w:t>
       </w:r>
-      <w:proofErr w:type="spellEnd"/>
       <w:r>
         <w:t xml:space="preserve"> и других используются для обнаружения позиции через них.</w:t>
       </w:r>
@@ -148,28 +142,24 @@
       <w:r>
         <w:t xml:space="preserve"> качества обнаружения позиций. В работе представлено сравнение методов на основе </w:t>
       </w:r>
-      <w:proofErr w:type="spellStart"/>
       <w:r>
         <w:rPr>
           <w:lang w:val="en-US"/>
         </w:rPr>
         <w:t>aruco</w:t>
       </w:r>
-      <w:proofErr w:type="spellEnd"/>
       <w:r>
         <w:t xml:space="preserve"> </w:t>
       </w:r>
       <w:r>
         <w:t xml:space="preserve">и </w:t>
       </w:r>
-      <w:proofErr w:type="spellStart"/>
       <w:r>
         <w:rPr>
           <w:lang w:val="en-US"/>
         </w:rPr>
         <w:t>apriltag</w:t>
       </w:r>
-      <w:proofErr w:type="spellEnd"/>
       <w:r>
         <w:t xml:space="preserve">. </w:t>
       </w:r>
@@ -196,39 +186,33 @@
       <w:r>
         <w:t xml:space="preserve">: </w:t>
       </w:r>
-      <w:proofErr w:type="spellStart"/>
       <w:r>
         <w:rPr>
           <w:lang w:val="en-US"/>
         </w:rPr>
         <w:t>aruco</w:t>
       </w:r>
-      <w:proofErr w:type="spellEnd"/>
       <w:r>
         <w:t xml:space="preserve">, </w:t>
       </w:r>
-      <w:proofErr w:type="spellStart"/>
       <w:r>
         <w:rPr>
           <w:lang w:val="en-US"/>
         </w:rPr>
         <w:t>apriltag</w:t>
       </w:r>
-      <w:proofErr w:type="spellEnd"/>
       <w:r>
         <w:t xml:space="preserve">, </w:t>
       </w:r>
       <w:r>
         <w:t xml:space="preserve">фильтр Кальмана, </w:t>
       </w:r>
-      <w:proofErr w:type="spellStart"/>
       <w:r>
         <w:rPr>
           <w:lang w:val="en-US"/>
         </w:rPr>
         <w:t>opencv</w:t>
       </w:r>
-      <w:proofErr w:type="spellEnd"/>
       <w:r>
         <w:t xml:space="preserve">, </w:t>
       </w:r>
@@ -261,35 +245,23 @@
       <w:r>
         <w:t xml:space="preserve">Задача определения расположения объекта, а именно его позиция и вращение относительно камеры, для устойчивости решается через обнаружение заранее определенных и расположенных на объекте маркеров. На данный момент основными являются </w:t>
       </w:r>
-      <w:proofErr w:type="spellStart"/>
       <w:r>
         <w:rPr>
           <w:lang w:val="en-US"/>
         </w:rPr>
         <w:t>aruco</w:t>
       </w:r>
-      <w:proofErr w:type="spellEnd"/>
       <w:r>
         <w:t xml:space="preserve"> и </w:t>
       </w:r>
-      <w:proofErr w:type="spellStart"/>
       <w:r>
         <w:rPr>
           <w:lang w:val="en-US"/>
         </w:rPr>
         <w:t>apriltag</w:t>
       </w:r>
-      <w:proofErr w:type="spellEnd"/>
-      <w:r>
-        <w:t xml:space="preserve"> с различными их вариациями, как </w:t>
-      </w:r>
-      <w:proofErr w:type="spellStart"/>
-      <w:r>
-        <w:t>ArUcoE</w:t>
-      </w:r>
-      <w:proofErr w:type="spellEnd"/>
-      <w:r>
-        <w:t xml:space="preserve"> </w:t>
+      <w:r>
+        <w:t xml:space="preserve"> с различными их вариациями, как ArUcoE </w:t>
       </w:r>
       <w:sdt>
         <w:sdtPr>
@@ -413,14 +385,12 @@
       <w:r>
         <w:t xml:space="preserve">исследование </w:t>
       </w:r>
-      <w:proofErr w:type="spellStart"/>
       <w:r>
         <w:rPr>
           <w:lang w:val="en-US"/>
         </w:rPr>
         <w:t>aruco</w:t>
       </w:r>
-      <w:proofErr w:type="spellEnd"/>
       <w:r>
         <w:t xml:space="preserve"> </w:t>
       </w:r>
@@ -616,25 +586,21 @@
       <w:r>
         <w:t xml:space="preserve"> </w:t>
       </w:r>
-      <w:proofErr w:type="spellStart"/>
       <w:r>
         <w:rPr>
           <w:lang w:val="en-US"/>
         </w:rPr>
         <w:t>CALTag</w:t>
       </w:r>
-      <w:proofErr w:type="spellEnd"/>
       <w:r>
         <w:t xml:space="preserve">, </w:t>
       </w:r>
-      <w:proofErr w:type="spellStart"/>
       <w:r>
         <w:rPr>
           <w:lang w:val="en-US"/>
         </w:rPr>
         <w:t>ChArUco</w:t>
       </w:r>
-      <w:proofErr w:type="spellEnd"/>
       <w:r>
         <w:t xml:space="preserve"> </w:t>
       </w:r>
@@ -677,23 +643,7 @@
         </w:sdtContent>
       </w:sdt>
       <w:r>
-        <w:t xml:space="preserve"> могут привести к </w:t>
-      </w:r>
-      <w:proofErr w:type="spellStart"/>
-      <w:r>
-        <w:t>нераспознованию</w:t>
-      </w:r>
-      <w:proofErr w:type="spellEnd"/>
-      <w:r>
-        <w:t xml:space="preserve"> маркера. Даже в случае </w:t>
-      </w:r>
-      <w:proofErr w:type="spellStart"/>
-      <w:r>
-        <w:t>распознования</w:t>
-      </w:r>
-      <w:proofErr w:type="spellEnd"/>
-      <w:r>
-        <w:t xml:space="preserve"> из-за того, что маркер плоский его вращение не может быть однозначно определено, из-за чего решения иногда дают неверный результат </w:t>
+        <w:t xml:space="preserve"> могут привести к нераспознованию маркера. Даже в случае распознования из-за того, что маркер плоский его вращение не может быть однозначно определено, из-за чего решения иногда дают неверный результат </w:t>
       </w:r>
       <w:sdt>
         <w:sdtPr>
@@ -739,13 +689,8 @@
         <w:t xml:space="preserve">. </w:t>
       </w:r>
       <w:r>
-        <w:t xml:space="preserve">В случае этой работы основная цель это сравнение методов обнаружения меток для задачи определения положения робота на поле в </w:t>
-      </w:r>
-      <w:proofErr w:type="spellStart"/>
-      <w:r>
-        <w:t>робофутболе</w:t>
-      </w:r>
-      <w:proofErr w:type="spellEnd"/>
+        <w:t>В случае этой работы основная цель это сравнение методов обнаружения меток для задачи определения положения робота на поле в робофутболе</w:t>
+      </w:r>
       <w:r>
         <w:t xml:space="preserve"> (на позиции головы закреплен куб с меткой на каждой из сторон, аналогично работе </w:t>
       </w:r>
@@ -838,14 +783,12 @@
       <w:r>
         <w:t xml:space="preserve"> сгенерированных в виртуальном пространстве (</w:t>
       </w:r>
-      <w:proofErr w:type="spellStart"/>
       <w:r>
         <w:rPr>
           <w:lang w:val="en-US"/>
         </w:rPr>
         <w:t>vtk</w:t>
       </w:r>
-      <w:proofErr w:type="spellEnd"/>
       <w:r>
         <w:t xml:space="preserve">) и на основе изображений с реальной камеры, чтобы определить возможность проведения подобных </w:t>
       </w:r>
@@ -899,7 +842,6 @@
         </w:rPr>
         <w:t xml:space="preserve">Процесс идентификации тегов </w:t>
       </w:r>
-      <w:proofErr w:type="spellStart"/>
       <w:r>
         <w:rPr>
           <w:rFonts w:cs="Times New Roman"/>
@@ -908,7 +850,6 @@
         </w:rPr>
         <w:t>aruco</w:t>
       </w:r>
-      <w:proofErr w:type="spellEnd"/>
       <w:r>
         <w:rPr>
           <w:rFonts w:cs="Times New Roman"/>
@@ -923,7 +864,6 @@
         </w:rPr>
         <w:t xml:space="preserve">и в том числе </w:t>
       </w:r>
-      <w:proofErr w:type="spellStart"/>
       <w:r>
         <w:rPr>
           <w:rFonts w:cs="Times New Roman"/>
@@ -932,7 +872,6 @@
         </w:rPr>
         <w:t>apriltag</w:t>
       </w:r>
-      <w:proofErr w:type="spellEnd"/>
       <w:r>
         <w:rPr>
           <w:rFonts w:cs="Times New Roman"/>
@@ -940,7 +879,6 @@
         </w:rPr>
         <w:t xml:space="preserve"> описан на странице </w:t>
       </w:r>
-      <w:proofErr w:type="spellStart"/>
       <w:r>
         <w:rPr>
           <w:rFonts w:cs="Times New Roman"/>
@@ -949,7 +887,6 @@
         </w:rPr>
         <w:t>opencv</w:t>
       </w:r>
-      <w:proofErr w:type="spellEnd"/>
       <w:r>
         <w:rPr>
           <w:rFonts w:cs="Times New Roman"/>
@@ -1262,28 +1199,24 @@
       <w:r>
         <w:t xml:space="preserve">Подобное сравнение проводилось на основе </w:t>
       </w:r>
-      <w:proofErr w:type="spellStart"/>
       <w:r>
         <w:rPr>
           <w:lang w:val="en-US"/>
         </w:rPr>
         <w:t>aruco</w:t>
       </w:r>
-      <w:proofErr w:type="spellEnd"/>
       <w:r>
         <w:t xml:space="preserve"> </w:t>
       </w:r>
       <w:r>
         <w:t xml:space="preserve">и </w:t>
       </w:r>
-      <w:proofErr w:type="spellStart"/>
       <w:r>
         <w:rPr>
           <w:lang w:val="en-US"/>
         </w:rPr>
         <w:t>apriltag</w:t>
       </w:r>
-      <w:proofErr w:type="spellEnd"/>
       <w:r>
         <w:t xml:space="preserve"> </w:t>
       </w:r>
@@ -1366,14 +1299,12 @@
       <w:r>
         <w:t xml:space="preserve">. К таким относятся </w:t>
       </w:r>
-      <w:proofErr w:type="spellStart"/>
       <w:r>
         <w:rPr>
           <w:lang w:val="en-US"/>
         </w:rPr>
         <w:t>CALTag</w:t>
       </w:r>
-      <w:proofErr w:type="spellEnd"/>
       <w:r>
         <w:t xml:space="preserve"> </w:t>
       </w:r>
@@ -1383,14 +1314,12 @@
       <w:r>
         <w:t xml:space="preserve"> </w:t>
       </w:r>
-      <w:proofErr w:type="spellStart"/>
       <w:r>
         <w:rPr>
           <w:lang w:val="en-US"/>
         </w:rPr>
         <w:t>ChArUco</w:t>
       </w:r>
-      <w:proofErr w:type="spellEnd"/>
       <w:r>
         <w:t xml:space="preserve"> </w:t>
       </w:r>
@@ -1639,15 +1568,7 @@
         </w:sdtContent>
       </w:sdt>
       <w:r>
-        <w:t xml:space="preserve">. Поскольку в задаче участвует вращение иногда используют расширенный </w:t>
-      </w:r>
-      <w:proofErr w:type="spellStart"/>
-      <w:r>
-        <w:t>кватернионный</w:t>
-      </w:r>
-      <w:proofErr w:type="spellEnd"/>
-      <w:r>
-        <w:t xml:space="preserve"> фильтр Кальмана (</w:t>
+        <w:t>. Поскольку в задаче участвует вращение иногда используют расширенный кватернионный фильтр Кальмана (</w:t>
       </w:r>
       <w:r>
         <w:rPr>
@@ -1747,23 +1668,27 @@
           <w:lang w:val="en-US"/>
         </w:rPr>
       </w:pPr>
-      <w:proofErr w:type="gramStart"/>
-      <w:r>
-        <w:rPr>
-          <w:rFonts w:cs="Times New Roman"/>
-          <w:szCs w:val="24"/>
-        </w:rPr>
-        <w:t>Основная цель эксперимента это</w:t>
-      </w:r>
-      <w:proofErr w:type="gramEnd"/>
-      <w:r>
-        <w:rPr>
-          <w:rFonts w:cs="Times New Roman"/>
-          <w:szCs w:val="24"/>
-        </w:rPr>
-        <w:t xml:space="preserve"> определения более качественного детектора между </w:t>
-      </w:r>
-      <w:proofErr w:type="spellStart"/>
+      <w:r>
+        <w:rPr>
+          <w:rFonts w:cs="Times New Roman"/>
+          <w:szCs w:val="24"/>
+        </w:rPr>
+        <w:t>Основная цель эксперимента —</w:t>
+      </w:r>
+      <w:r>
+        <w:rPr>
+          <w:rFonts w:cs="Times New Roman"/>
+          <w:szCs w:val="24"/>
+        </w:rPr>
+        <w:t xml:space="preserve"> </w:t>
+      </w:r>
+      <w:r>
+        <w:rPr>
+          <w:rFonts w:cs="Times New Roman"/>
+          <w:szCs w:val="24"/>
+        </w:rPr>
+        <w:t xml:space="preserve">определения более качественного детектора между </w:t>
+      </w:r>
       <w:r>
         <w:rPr>
           <w:rFonts w:cs="Times New Roman"/>
@@ -1772,7 +1697,6 @@
         </w:rPr>
         <w:t>aruco</w:t>
       </w:r>
-      <w:proofErr w:type="spellEnd"/>
       <w:r>
         <w:rPr>
           <w:rFonts w:cs="Times New Roman"/>
@@ -1787,7 +1711,6 @@
         </w:rPr>
         <w:t xml:space="preserve">и </w:t>
       </w:r>
-      <w:proofErr w:type="spellStart"/>
       <w:r>
         <w:rPr>
           <w:rFonts w:cs="Times New Roman"/>
@@ -1796,7 +1719,6 @@
         </w:rPr>
         <w:t>apriltag</w:t>
       </w:r>
-      <w:proofErr w:type="spellEnd"/>
       <w:r>
         <w:rPr>
           <w:rFonts w:cs="Times New Roman"/>
@@ -1804,7 +1726,6 @@
         </w:rPr>
         <w:t xml:space="preserve">, поэтому во всех экспериментах участвует сравнение этих двух методов. Используется </w:t>
       </w:r>
-      <w:proofErr w:type="spellStart"/>
       <w:r>
         <w:rPr>
           <w:rFonts w:cs="Times New Roman"/>
@@ -1813,7 +1734,6 @@
         </w:rPr>
         <w:t>aruco</w:t>
       </w:r>
-      <w:proofErr w:type="spellEnd"/>
       <w:r>
         <w:rPr>
           <w:rFonts w:cs="Times New Roman"/>
@@ -1828,7 +1748,6 @@
         </w:rPr>
         <w:t xml:space="preserve">из библиотеки </w:t>
       </w:r>
-      <w:proofErr w:type="spellStart"/>
       <w:r>
         <w:rPr>
           <w:rFonts w:cs="Times New Roman"/>
@@ -1837,7 +1756,6 @@
         </w:rPr>
         <w:t>opencv</w:t>
       </w:r>
-      <w:proofErr w:type="spellEnd"/>
       <w:r>
         <w:rPr>
           <w:rFonts w:cs="Times New Roman"/>
@@ -1845,7 +1763,6 @@
         </w:rPr>
         <w:t xml:space="preserve"> и </w:t>
       </w:r>
-      <w:proofErr w:type="spellStart"/>
       <w:r>
         <w:rPr>
           <w:rFonts w:cs="Times New Roman"/>
@@ -1854,7 +1771,6 @@
         </w:rPr>
         <w:t>apriltag</w:t>
       </w:r>
-      <w:proofErr w:type="spellEnd"/>
       <w:r>
         <w:rPr>
           <w:rFonts w:cs="Times New Roman"/>
@@ -1999,7 +1915,23 @@
           <w:szCs w:val="24"/>
           <w:lang w:val="en-US"/>
         </w:rPr>
-        <w:t xml:space="preserve">aruco5x5 </w:t>
+        <w:t>aruco</w:t>
+      </w:r>
+      <w:r>
+        <w:rPr>
+          <w:rFonts w:cs="Times New Roman"/>
+          <w:szCs w:val="24"/>
+          <w:lang w:val="en-US"/>
+        </w:rPr>
+        <w:t>_</w:t>
+      </w:r>
+      <w:r>
+        <w:rPr>
+          <w:rFonts w:cs="Times New Roman"/>
+          <w:szCs w:val="24"/>
+          <w:lang w:val="en-US"/>
+        </w:rPr>
+        <w:t xml:space="preserve">5x5 </w:t>
       </w:r>
       <w:r>
         <w:rPr>
@@ -2156,15 +2088,7 @@
           <w:rFonts w:cs="Times New Roman"/>
           <w:szCs w:val="24"/>
         </w:rPr>
-        <w:t xml:space="preserve">. Для определения позиции куба при нескольких обнаруженных тегах использовалось среднее </w:t>
-      </w:r>
-      <w:proofErr w:type="gramStart"/>
-      <w:r>
-        <w:rPr>
-          <w:rFonts w:cs="Times New Roman"/>
-          <w:szCs w:val="24"/>
-        </w:rPr>
-        <w:t xml:space="preserve">позиций </w:t>
+        <w:t xml:space="preserve">. Для определения позиции куба при нескольких обнаруженных тегах использовалось среднее позиций </w:t>
       </w:r>
       <w:r>
         <w:rPr>
@@ -2173,7 +2097,6 @@
         </w:rPr>
         <w:t>:</w:t>
       </w:r>
-      <w:proofErr w:type="gramEnd"/>
     </w:p>
     <w:p>
       <w:pPr>
@@ -2399,23 +2322,7 @@
           <w:rFonts w:eastAsiaTheme="minorEastAsia" w:cs="Times New Roman"/>
           <w:szCs w:val="24"/>
         </w:rPr>
-        <w:t xml:space="preserve">позиция </w:t>
-      </w:r>
-      <w:proofErr w:type="gramStart"/>
-      <w:r>
-        <w:rPr>
-          <w:rFonts w:eastAsiaTheme="minorEastAsia" w:cs="Times New Roman"/>
-          <w:szCs w:val="24"/>
-        </w:rPr>
-        <w:t>куба</w:t>
-      </w:r>
-      <w:proofErr w:type="gramEnd"/>
-      <w:r>
-        <w:rPr>
-          <w:rFonts w:eastAsiaTheme="minorEastAsia" w:cs="Times New Roman"/>
-          <w:szCs w:val="24"/>
-        </w:rPr>
-        <w:t xml:space="preserve"> полученная </w:t>
+        <w:t xml:space="preserve">позиция куба полученная </w:t>
       </w:r>
       <w:r>
         <w:rPr>
@@ -2437,23 +2344,7 @@
           <w:rFonts w:eastAsiaTheme="minorEastAsia" w:cs="Times New Roman"/>
           <w:szCs w:val="24"/>
         </w:rPr>
-        <w:t>-</w:t>
-      </w:r>
-      <w:proofErr w:type="spellStart"/>
-      <w:r>
-        <w:rPr>
-          <w:rFonts w:eastAsiaTheme="minorEastAsia" w:cs="Times New Roman"/>
-          <w:szCs w:val="24"/>
-        </w:rPr>
-        <w:t>ый</w:t>
-      </w:r>
-      <w:proofErr w:type="spellEnd"/>
-      <w:r>
-        <w:rPr>
-          <w:rFonts w:eastAsiaTheme="minorEastAsia" w:cs="Times New Roman"/>
-          <w:szCs w:val="24"/>
-        </w:rPr>
-        <w:t xml:space="preserve"> обнаруженный тег</w:t>
+        <w:t>-ый обнаруженный тег</w:t>
       </w:r>
       <w:r>
         <w:rPr>
@@ -2738,23 +2629,7 @@
           <w:rFonts w:eastAsiaTheme="minorEastAsia" w:cs="Times New Roman"/>
           <w:szCs w:val="24"/>
         </w:rPr>
-        <w:t xml:space="preserve">вращение </w:t>
-      </w:r>
-      <w:proofErr w:type="gramStart"/>
-      <w:r>
-        <w:rPr>
-          <w:rFonts w:eastAsiaTheme="minorEastAsia" w:cs="Times New Roman"/>
-          <w:szCs w:val="24"/>
-        </w:rPr>
-        <w:t>куба</w:t>
-      </w:r>
-      <w:proofErr w:type="gramEnd"/>
-      <w:r>
-        <w:rPr>
-          <w:rFonts w:eastAsiaTheme="minorEastAsia" w:cs="Times New Roman"/>
-          <w:szCs w:val="24"/>
-        </w:rPr>
-        <w:t xml:space="preserve"> полученное используя </w:t>
+        <w:t xml:space="preserve">вращение куба полученное используя </w:t>
       </w:r>
       <w:r>
         <w:rPr>
@@ -2769,23 +2644,7 @@
           <w:rFonts w:eastAsiaTheme="minorEastAsia" w:cs="Times New Roman"/>
           <w:szCs w:val="24"/>
         </w:rPr>
-        <w:t>-</w:t>
-      </w:r>
-      <w:proofErr w:type="spellStart"/>
-      <w:r>
-        <w:rPr>
-          <w:rFonts w:eastAsiaTheme="minorEastAsia" w:cs="Times New Roman"/>
-          <w:szCs w:val="24"/>
-        </w:rPr>
-        <w:t>ый</w:t>
-      </w:r>
-      <w:proofErr w:type="spellEnd"/>
-      <w:r>
-        <w:rPr>
-          <w:rFonts w:eastAsiaTheme="minorEastAsia" w:cs="Times New Roman"/>
-          <w:szCs w:val="24"/>
-        </w:rPr>
-        <w:t xml:space="preserve"> обнаруженный тег</w:t>
+        <w:t>-ый обнаруженный тег</w:t>
       </w:r>
       <w:r>
         <w:rPr>
@@ -2851,29 +2710,1025 @@
         <w:rPr>
           <w:rFonts w:eastAsiaTheme="minorEastAsia" w:cs="Times New Roman"/>
           <w:szCs w:val="24"/>
-        </w:rPr>
-      </w:pPr>
-      <w:r>
-        <w:rPr>
-          <w:rFonts w:eastAsiaTheme="minorEastAsia" w:cs="Times New Roman"/>
-          <w:szCs w:val="24"/>
-        </w:rPr>
-        <w:t>[</w:t>
-      </w:r>
-      <w:r>
-        <w:rPr>
-          <w:rFonts w:eastAsiaTheme="minorEastAsia" w:cs="Times New Roman"/>
-          <w:szCs w:val="24"/>
-        </w:rPr>
-        <w:t>расписать формулу преобразований</w:t>
-      </w:r>
-      <w:r>
-        <w:rPr>
-          <w:rFonts w:eastAsiaTheme="minorEastAsia" w:cs="Times New Roman"/>
-          <w:szCs w:val="24"/>
-        </w:rPr>
-        <w:t>]</w:t>
-      </w:r>
+          <w:lang w:val="en-US"/>
+        </w:rPr>
+      </w:pPr>
+      <m:oMath>
+        <m:sSubSup>
+          <m:sSubSupPr>
+            <m:ctrlPr>
+              <w:rPr>
+                <w:rFonts w:ascii="Cambria Math" w:eastAsiaTheme="minorEastAsia" w:hAnsi="Cambria Math" w:cs="Times New Roman"/>
+                <w:i/>
+                <w:szCs w:val="24"/>
+                <w:lang w:val="en-US"/>
+              </w:rPr>
+            </m:ctrlPr>
+          </m:sSubSupPr>
+          <m:e>
+            <m:r>
+              <w:rPr>
+                <w:rFonts w:ascii="Cambria Math" w:eastAsiaTheme="minorEastAsia" w:hAnsi="Cambria Math" w:cs="Times New Roman"/>
+                <w:szCs w:val="24"/>
+                <w:lang w:val="en-US"/>
+              </w:rPr>
+              <m:t>T</m:t>
+            </m:r>
+          </m:e>
+          <m:sub>
+            <m:r>
+              <w:rPr>
+                <w:rFonts w:ascii="Cambria Math" w:eastAsiaTheme="minorEastAsia" w:hAnsi="Cambria Math" w:cs="Times New Roman"/>
+                <w:szCs w:val="24"/>
+                <w:lang w:val="en-US"/>
+              </w:rPr>
+              <m:t>c</m:t>
+            </m:r>
+          </m:sub>
+          <m:sup>
+            <m:r>
+              <w:rPr>
+                <w:rFonts w:ascii="Cambria Math" w:eastAsiaTheme="minorEastAsia" w:hAnsi="Cambria Math" w:cs="Times New Roman"/>
+                <w:szCs w:val="24"/>
+                <w:lang w:val="en-US"/>
+              </w:rPr>
+              <m:t>t</m:t>
+            </m:r>
+          </m:sup>
+        </m:sSubSup>
+      </m:oMath>
+      <w:r>
+        <w:rPr>
+          <w:rFonts w:eastAsiaTheme="minorEastAsia" w:cs="Times New Roman"/>
+          <w:szCs w:val="24"/>
+        </w:rPr>
+        <w:t xml:space="preserve"> </w:t>
+      </w:r>
+      <w:r>
+        <w:rPr>
+          <w:rFonts w:eastAsiaTheme="minorEastAsia" w:cs="Times New Roman"/>
+          <w:szCs w:val="24"/>
+        </w:rPr>
+        <w:t>–</w:t>
+      </w:r>
+      <w:r>
+        <w:rPr>
+          <w:rFonts w:eastAsiaTheme="minorEastAsia" w:cs="Times New Roman"/>
+          <w:szCs w:val="24"/>
+        </w:rPr>
+        <w:t xml:space="preserve"> </w:t>
+      </w:r>
+      <w:r>
+        <w:rPr>
+          <w:rFonts w:eastAsiaTheme="minorEastAsia" w:cs="Times New Roman"/>
+          <w:szCs w:val="24"/>
+        </w:rPr>
+        <w:t xml:space="preserve">положение тега </w:t>
+      </w:r>
+      <w:r>
+        <w:rPr>
+          <w:rFonts w:eastAsiaTheme="minorEastAsia" w:cs="Times New Roman"/>
+          <w:szCs w:val="24"/>
+        </w:rPr>
+        <w:t>(</w:t>
+      </w:r>
+      <w:r>
+        <w:rPr>
+          <w:rFonts w:eastAsiaTheme="minorEastAsia" w:cs="Times New Roman"/>
+          <w:szCs w:val="24"/>
+          <w:lang w:val="en-US"/>
+        </w:rPr>
+        <w:t>t</w:t>
+      </w:r>
+      <w:r>
+        <w:rPr>
+          <w:rFonts w:eastAsiaTheme="minorEastAsia" w:cs="Times New Roman"/>
+          <w:szCs w:val="24"/>
+        </w:rPr>
+        <w:t xml:space="preserve">) </w:t>
+      </w:r>
+      <w:r>
+        <w:rPr>
+          <w:rFonts w:eastAsiaTheme="minorEastAsia" w:cs="Times New Roman"/>
+          <w:szCs w:val="24"/>
+        </w:rPr>
+        <w:t xml:space="preserve">в системе координат камеры </w:t>
+      </w:r>
+      <w:r>
+        <w:rPr>
+          <w:rFonts w:eastAsiaTheme="minorEastAsia" w:cs="Times New Roman"/>
+          <w:szCs w:val="24"/>
+        </w:rPr>
+        <w:t>(</w:t>
+      </w:r>
+      <w:r>
+        <w:rPr>
+          <w:rFonts w:eastAsiaTheme="minorEastAsia" w:cs="Times New Roman"/>
+          <w:szCs w:val="24"/>
+          <w:lang w:val="en-US"/>
+        </w:rPr>
+        <w:t>c</w:t>
+      </w:r>
+      <w:r>
+        <w:rPr>
+          <w:rFonts w:eastAsiaTheme="minorEastAsia" w:cs="Times New Roman"/>
+          <w:szCs w:val="24"/>
+        </w:rPr>
+        <w:t>)</w:t>
+      </w:r>
+    </w:p>
+    <w:p>
+      <w:pPr>
+        <w:rPr>
+          <w:rFonts w:eastAsiaTheme="minorEastAsia" w:cs="Times New Roman"/>
+          <w:szCs w:val="24"/>
+          <w:lang w:val="en-US"/>
+        </w:rPr>
+      </w:pPr>
+      <m:oMath>
+        <m:sSubSup>
+          <m:sSubSupPr>
+            <m:ctrlPr>
+              <w:rPr>
+                <w:rFonts w:ascii="Cambria Math" w:eastAsiaTheme="minorEastAsia" w:hAnsi="Cambria Math" w:cs="Times New Roman"/>
+                <w:i/>
+                <w:szCs w:val="24"/>
+                <w:lang w:val="en-US"/>
+              </w:rPr>
+            </m:ctrlPr>
+          </m:sSubSupPr>
+          <m:e>
+            <m:r>
+              <w:rPr>
+                <w:rFonts w:ascii="Cambria Math" w:eastAsiaTheme="minorEastAsia" w:hAnsi="Cambria Math" w:cs="Times New Roman"/>
+                <w:szCs w:val="24"/>
+                <w:lang w:val="en-US"/>
+              </w:rPr>
+              <m:t>R</m:t>
+            </m:r>
+          </m:e>
+          <m:sub>
+            <m:r>
+              <w:rPr>
+                <w:rFonts w:ascii="Cambria Math" w:eastAsiaTheme="minorEastAsia" w:hAnsi="Cambria Math" w:cs="Times New Roman"/>
+                <w:szCs w:val="24"/>
+                <w:lang w:val="en-US"/>
+              </w:rPr>
+              <m:t>c</m:t>
+            </m:r>
+          </m:sub>
+          <m:sup>
+            <m:r>
+              <w:rPr>
+                <w:rFonts w:ascii="Cambria Math" w:eastAsiaTheme="minorEastAsia" w:hAnsi="Cambria Math" w:cs="Times New Roman"/>
+                <w:szCs w:val="24"/>
+                <w:lang w:val="en-US"/>
+              </w:rPr>
+              <m:t>t</m:t>
+            </m:r>
+          </m:sup>
+        </m:sSubSup>
+      </m:oMath>
+      <w:r>
+        <w:rPr>
+          <w:rFonts w:eastAsiaTheme="minorEastAsia" w:cs="Times New Roman"/>
+          <w:szCs w:val="24"/>
+        </w:rPr>
+        <w:t xml:space="preserve"> </w:t>
+      </w:r>
+      <w:r>
+        <w:rPr>
+          <w:rFonts w:eastAsiaTheme="minorEastAsia" w:cs="Times New Roman"/>
+          <w:szCs w:val="24"/>
+        </w:rPr>
+        <w:t>–</w:t>
+      </w:r>
+      <w:r>
+        <w:rPr>
+          <w:rFonts w:eastAsiaTheme="minorEastAsia" w:cs="Times New Roman"/>
+          <w:szCs w:val="24"/>
+        </w:rPr>
+        <w:t xml:space="preserve"> </w:t>
+      </w:r>
+      <w:r>
+        <w:rPr>
+          <w:rFonts w:eastAsiaTheme="minorEastAsia" w:cs="Times New Roman"/>
+          <w:szCs w:val="24"/>
+        </w:rPr>
+        <w:t>вращение</w:t>
+      </w:r>
+      <w:r>
+        <w:rPr>
+          <w:rFonts w:eastAsiaTheme="minorEastAsia" w:cs="Times New Roman"/>
+          <w:szCs w:val="24"/>
+        </w:rPr>
+        <w:t xml:space="preserve"> тега </w:t>
+      </w:r>
+      <w:r>
+        <w:rPr>
+          <w:rFonts w:eastAsiaTheme="minorEastAsia" w:cs="Times New Roman"/>
+          <w:szCs w:val="24"/>
+        </w:rPr>
+        <w:t>(</w:t>
+      </w:r>
+      <w:r>
+        <w:rPr>
+          <w:rFonts w:eastAsiaTheme="minorEastAsia" w:cs="Times New Roman"/>
+          <w:szCs w:val="24"/>
+          <w:lang w:val="en-US"/>
+        </w:rPr>
+        <w:t>t</w:t>
+      </w:r>
+      <w:r>
+        <w:rPr>
+          <w:rFonts w:eastAsiaTheme="minorEastAsia" w:cs="Times New Roman"/>
+          <w:szCs w:val="24"/>
+        </w:rPr>
+        <w:t xml:space="preserve">) </w:t>
+      </w:r>
+      <w:r>
+        <w:rPr>
+          <w:rFonts w:eastAsiaTheme="minorEastAsia" w:cs="Times New Roman"/>
+          <w:szCs w:val="24"/>
+        </w:rPr>
+        <w:t xml:space="preserve">в системе координат камеры </w:t>
+      </w:r>
+      <w:r>
+        <w:rPr>
+          <w:rFonts w:eastAsiaTheme="minorEastAsia" w:cs="Times New Roman"/>
+          <w:szCs w:val="24"/>
+        </w:rPr>
+        <w:t>(</w:t>
+      </w:r>
+      <w:r>
+        <w:rPr>
+          <w:rFonts w:eastAsiaTheme="minorEastAsia" w:cs="Times New Roman"/>
+          <w:szCs w:val="24"/>
+          <w:lang w:val="en-US"/>
+        </w:rPr>
+        <w:t>c</w:t>
+      </w:r>
+      <w:r>
+        <w:rPr>
+          <w:rFonts w:eastAsiaTheme="minorEastAsia" w:cs="Times New Roman"/>
+          <w:szCs w:val="24"/>
+        </w:rPr>
+        <w:t>)</w:t>
+      </w:r>
+    </w:p>
+    <w:p>
+      <w:pPr>
+        <w:rPr>
+          <w:rFonts w:eastAsiaTheme="minorEastAsia" w:cs="Times New Roman"/>
+          <w:szCs w:val="24"/>
+          <w:lang w:val="en-US"/>
+        </w:rPr>
+      </w:pPr>
+      <m:oMath>
+        <m:sSup>
+          <m:sSupPr>
+            <m:ctrlPr>
+              <w:rPr>
+                <w:rFonts w:ascii="Cambria Math" w:eastAsiaTheme="minorEastAsia" w:hAnsi="Cambria Math" w:cs="Times New Roman"/>
+                <w:i/>
+                <w:szCs w:val="24"/>
+                <w:lang w:val="en-US"/>
+              </w:rPr>
+            </m:ctrlPr>
+          </m:sSupPr>
+          <m:e>
+            <m:sSubSup>
+              <m:sSubSupPr>
+                <m:ctrlPr>
+                  <w:rPr>
+                    <w:rFonts w:ascii="Cambria Math" w:eastAsiaTheme="minorEastAsia" w:hAnsi="Cambria Math" w:cs="Times New Roman"/>
+                    <w:i/>
+                    <w:szCs w:val="24"/>
+                    <w:lang w:val="en-US"/>
+                  </w:rPr>
+                </m:ctrlPr>
+              </m:sSubSupPr>
+              <m:e>
+                <m:r>
+                  <w:rPr>
+                    <w:rFonts w:ascii="Cambria Math" w:eastAsiaTheme="minorEastAsia" w:hAnsi="Cambria Math" w:cs="Times New Roman"/>
+                    <w:szCs w:val="24"/>
+                    <w:lang w:val="en-US"/>
+                  </w:rPr>
+                  <m:t>R</m:t>
+                </m:r>
+              </m:e>
+              <m:sub>
+                <m:r>
+                  <w:rPr>
+                    <w:rFonts w:ascii="Cambria Math" w:eastAsiaTheme="minorEastAsia" w:hAnsi="Cambria Math" w:cs="Times New Roman"/>
+                    <w:szCs w:val="24"/>
+                    <w:lang w:val="en-US"/>
+                  </w:rPr>
+                  <m:t>c</m:t>
+                </m:r>
+              </m:sub>
+              <m:sup>
+                <m:r>
+                  <w:rPr>
+                    <w:rFonts w:ascii="Cambria Math" w:eastAsiaTheme="minorEastAsia" w:hAnsi="Cambria Math" w:cs="Times New Roman"/>
+                    <w:szCs w:val="24"/>
+                    <w:lang w:val="en-US"/>
+                  </w:rPr>
+                  <m:t>t</m:t>
+                </m:r>
+              </m:sup>
+            </m:sSubSup>
+          </m:e>
+          <m:sup>
+            <m:r>
+              <w:rPr>
+                <w:rFonts w:ascii="Cambria Math" w:eastAsiaTheme="minorEastAsia" w:hAnsi="Cambria Math" w:cs="Times New Roman"/>
+                <w:szCs w:val="24"/>
+                <w:lang w:val="en-US"/>
+              </w:rPr>
+              <m:t>-</m:t>
+            </m:r>
+            <m:r>
+              <w:rPr>
+                <w:rFonts w:ascii="Cambria Math" w:eastAsiaTheme="minorEastAsia" w:hAnsi="Cambria Math" w:cs="Times New Roman"/>
+                <w:szCs w:val="24"/>
+              </w:rPr>
+              <m:t>1</m:t>
+            </m:r>
+          </m:sup>
+        </m:sSup>
+      </m:oMath>
+      <w:r>
+        <w:rPr>
+          <w:rFonts w:eastAsiaTheme="minorEastAsia" w:cs="Times New Roman"/>
+          <w:szCs w:val="24"/>
+        </w:rPr>
+        <w:t xml:space="preserve"> </w:t>
+      </w:r>
+      <w:r>
+        <w:rPr>
+          <w:rFonts w:eastAsiaTheme="minorEastAsia" w:cs="Times New Roman"/>
+          <w:szCs w:val="24"/>
+        </w:rPr>
+        <w:t>–</w:t>
+      </w:r>
+      <w:r>
+        <w:rPr>
+          <w:rFonts w:eastAsiaTheme="minorEastAsia" w:cs="Times New Roman"/>
+          <w:szCs w:val="24"/>
+        </w:rPr>
+        <w:t xml:space="preserve"> </w:t>
+      </w:r>
+      <w:r>
+        <w:rPr>
+          <w:rFonts w:eastAsiaTheme="minorEastAsia" w:cs="Times New Roman"/>
+          <w:szCs w:val="24"/>
+        </w:rPr>
+        <w:t xml:space="preserve">обратное вращение к </w:t>
+      </w:r>
+      <m:oMath>
+        <m:sSubSup>
+          <m:sSubSupPr>
+            <m:ctrlPr>
+              <w:rPr>
+                <w:rFonts w:ascii="Cambria Math" w:eastAsiaTheme="minorEastAsia" w:hAnsi="Cambria Math" w:cs="Times New Roman"/>
+                <w:i/>
+                <w:szCs w:val="24"/>
+                <w:lang w:val="en-US"/>
+              </w:rPr>
+            </m:ctrlPr>
+          </m:sSubSupPr>
+          <m:e>
+            <m:r>
+              <w:rPr>
+                <w:rFonts w:ascii="Cambria Math" w:eastAsiaTheme="minorEastAsia" w:hAnsi="Cambria Math" w:cs="Times New Roman"/>
+                <w:szCs w:val="24"/>
+                <w:lang w:val="en-US"/>
+              </w:rPr>
+              <m:t>R</m:t>
+            </m:r>
+          </m:e>
+          <m:sub>
+            <m:r>
+              <w:rPr>
+                <w:rFonts w:ascii="Cambria Math" w:eastAsiaTheme="minorEastAsia" w:hAnsi="Cambria Math" w:cs="Times New Roman"/>
+                <w:szCs w:val="24"/>
+                <w:lang w:val="en-US"/>
+              </w:rPr>
+              <m:t>c</m:t>
+            </m:r>
+          </m:sub>
+          <m:sup>
+            <m:r>
+              <w:rPr>
+                <w:rFonts w:ascii="Cambria Math" w:eastAsiaTheme="minorEastAsia" w:hAnsi="Cambria Math" w:cs="Times New Roman"/>
+                <w:szCs w:val="24"/>
+                <w:lang w:val="en-US"/>
+              </w:rPr>
+              <m:t>t</m:t>
+            </m:r>
+          </m:sup>
+        </m:sSubSup>
+      </m:oMath>
+      <w:r>
+        <w:rPr>
+          <w:rFonts w:eastAsiaTheme="minorEastAsia" w:cs="Times New Roman"/>
+          <w:szCs w:val="24"/>
+        </w:rPr>
+        <w:t xml:space="preserve"> </w:t>
+      </w:r>
+    </w:p>
+    <w:p>
+      <w:pPr>
+        <w:rPr>
+          <w:rFonts w:eastAsiaTheme="minorEastAsia" w:cs="Times New Roman"/>
+          <w:szCs w:val="24"/>
+        </w:rPr>
+      </w:pPr>
+      <m:oMath>
+        <m:r>
+          <w:rPr>
+            <w:rFonts w:ascii="Cambria Math" w:eastAsiaTheme="minorEastAsia" w:hAnsi="Cambria Math" w:cs="Times New Roman"/>
+            <w:szCs w:val="24"/>
+          </w:rPr>
+          <m:t>R</m:t>
+        </m:r>
+        <m:d>
+          <m:dPr>
+            <m:ctrlPr>
+              <w:rPr>
+                <w:rFonts w:ascii="Cambria Math" w:eastAsiaTheme="minorEastAsia" w:hAnsi="Cambria Math" w:cs="Times New Roman"/>
+                <w:i/>
+                <w:szCs w:val="24"/>
+                <w:lang w:val="en-US"/>
+              </w:rPr>
+            </m:ctrlPr>
+          </m:dPr>
+          <m:e>
+            <m:r>
+              <w:rPr>
+                <w:rFonts w:ascii="Cambria Math" w:eastAsiaTheme="minorEastAsia" w:hAnsi="Cambria Math" w:cs="Times New Roman"/>
+                <w:szCs w:val="24"/>
+                <w:lang w:val="en-US"/>
+              </w:rPr>
+              <m:t>T</m:t>
+            </m:r>
+          </m:e>
+        </m:d>
+      </m:oMath>
+      <w:r>
+        <w:rPr>
+          <w:rFonts w:eastAsiaTheme="minorEastAsia" w:cs="Times New Roman"/>
+          <w:szCs w:val="24"/>
+        </w:rPr>
+        <w:t xml:space="preserve"> –</w:t>
+      </w:r>
+      <w:r>
+        <w:rPr>
+          <w:rFonts w:eastAsiaTheme="minorEastAsia" w:cs="Times New Roman"/>
+          <w:szCs w:val="24"/>
+        </w:rPr>
+        <w:t xml:space="preserve"> результат применения вращения </w:t>
+      </w:r>
+      <m:oMath>
+        <m:r>
+          <w:rPr>
+            <w:rFonts w:ascii="Cambria Math" w:eastAsiaTheme="minorEastAsia" w:hAnsi="Cambria Math" w:cs="Times New Roman"/>
+            <w:szCs w:val="24"/>
+          </w:rPr>
+          <m:t>R</m:t>
+        </m:r>
+      </m:oMath>
+      <w:r>
+        <w:rPr>
+          <w:rFonts w:eastAsiaTheme="minorEastAsia" w:cs="Times New Roman"/>
+          <w:szCs w:val="24"/>
+        </w:rPr>
+        <w:t xml:space="preserve"> к вектору </w:t>
+      </w:r>
+      <m:oMath>
+        <m:r>
+          <w:rPr>
+            <w:rFonts w:ascii="Cambria Math" w:eastAsiaTheme="minorEastAsia" w:hAnsi="Cambria Math" w:cs="Times New Roman"/>
+            <w:szCs w:val="24"/>
+            <w:lang w:val="en-US"/>
+          </w:rPr>
+          <m:t>T</m:t>
+        </m:r>
+      </m:oMath>
+    </w:p>
+    <w:p>
+      <w:pPr>
+        <w:rPr>
+          <w:rFonts w:eastAsiaTheme="minorEastAsia" w:cs="Times New Roman"/>
+          <w:szCs w:val="24"/>
+        </w:rPr>
+      </w:pPr>
+      <w:r>
+        <w:rPr>
+          <w:rFonts w:eastAsiaTheme="minorEastAsia" w:cs="Times New Roman"/>
+          <w:szCs w:val="24"/>
+        </w:rPr>
+        <w:t>Аналогично присутствуют объекты</w:t>
+      </w:r>
+      <w:r>
+        <w:rPr>
+          <w:rFonts w:eastAsiaTheme="minorEastAsia" w:cs="Times New Roman"/>
+          <w:szCs w:val="24"/>
+        </w:rPr>
+        <w:t xml:space="preserve">: </w:t>
+      </w:r>
+      <w:r>
+        <w:rPr>
+          <w:rFonts w:eastAsiaTheme="minorEastAsia" w:cs="Times New Roman"/>
+          <w:szCs w:val="24"/>
+        </w:rPr>
+        <w:t>конструкция (</w:t>
+      </w:r>
+      <w:r>
+        <w:rPr>
+          <w:rFonts w:eastAsiaTheme="minorEastAsia" w:cs="Times New Roman"/>
+          <w:szCs w:val="24"/>
+          <w:lang w:val="en-US"/>
+        </w:rPr>
+        <w:t>k</w:t>
+      </w:r>
+      <w:r>
+        <w:rPr>
+          <w:rFonts w:eastAsiaTheme="minorEastAsia" w:cs="Times New Roman"/>
+          <w:szCs w:val="24"/>
+        </w:rPr>
+        <w:t>)</w:t>
+      </w:r>
+      <w:r>
+        <w:rPr>
+          <w:rFonts w:eastAsiaTheme="minorEastAsia" w:cs="Times New Roman"/>
+          <w:szCs w:val="24"/>
+        </w:rPr>
+        <w:t xml:space="preserve">, </w:t>
+      </w:r>
+      <w:r>
+        <w:rPr>
+          <w:rFonts w:eastAsiaTheme="minorEastAsia" w:cs="Times New Roman"/>
+          <w:szCs w:val="24"/>
+        </w:rPr>
+        <w:t xml:space="preserve">гриппер </w:t>
+      </w:r>
+      <w:r>
+        <w:rPr>
+          <w:rFonts w:eastAsiaTheme="minorEastAsia" w:cs="Times New Roman"/>
+          <w:szCs w:val="24"/>
+        </w:rPr>
+        <w:t>(</w:t>
+      </w:r>
+      <w:r>
+        <w:rPr>
+          <w:rFonts w:eastAsiaTheme="minorEastAsia" w:cs="Times New Roman"/>
+          <w:szCs w:val="24"/>
+          <w:lang w:val="en-US"/>
+        </w:rPr>
+        <w:t>g</w:t>
+      </w:r>
+      <w:r>
+        <w:rPr>
+          <w:rFonts w:eastAsiaTheme="minorEastAsia" w:cs="Times New Roman"/>
+          <w:szCs w:val="24"/>
+        </w:rPr>
+        <w:t>)</w:t>
+      </w:r>
+      <w:r>
+        <w:rPr>
+          <w:rFonts w:eastAsiaTheme="minorEastAsia" w:cs="Times New Roman"/>
+          <w:szCs w:val="24"/>
+        </w:rPr>
+        <w:t>, манипулятор</w:t>
+      </w:r>
+      <w:r>
+        <w:rPr>
+          <w:rFonts w:eastAsiaTheme="minorEastAsia" w:cs="Times New Roman"/>
+          <w:szCs w:val="24"/>
+        </w:rPr>
+        <w:t xml:space="preserve"> (</w:t>
+      </w:r>
+      <w:r>
+        <w:rPr>
+          <w:rFonts w:eastAsiaTheme="minorEastAsia" w:cs="Times New Roman"/>
+          <w:szCs w:val="24"/>
+          <w:lang w:val="en-US"/>
+        </w:rPr>
+        <w:t>m</w:t>
+      </w:r>
+      <w:r>
+        <w:rPr>
+          <w:rFonts w:eastAsiaTheme="minorEastAsia" w:cs="Times New Roman"/>
+          <w:szCs w:val="24"/>
+        </w:rPr>
+        <w:t>).</w:t>
+      </w:r>
+    </w:p>
+    <w:p>
+      <w:pPr>
+        <w:rPr>
+          <w:rFonts w:eastAsiaTheme="minorEastAsia" w:cs="Times New Roman"/>
+          <w:szCs w:val="24"/>
+        </w:rPr>
+      </w:pPr>
+      <m:oMathPara>
+        <m:oMath>
+          <m:sSubSup>
+            <m:sSubSupPr>
+              <m:ctrlPr>
+                <w:rPr>
+                  <w:rFonts w:ascii="Cambria Math" w:eastAsiaTheme="minorEastAsia" w:hAnsi="Cambria Math" w:cs="Times New Roman"/>
+                  <w:i/>
+                  <w:szCs w:val="24"/>
+                  <w:lang w:val="en-US"/>
+                </w:rPr>
+              </m:ctrlPr>
+            </m:sSubSupPr>
+            <m:e>
+              <m:r>
+                <w:rPr>
+                  <w:rFonts w:ascii="Cambria Math" w:eastAsiaTheme="minorEastAsia" w:hAnsi="Cambria Math" w:cs="Times New Roman"/>
+                  <w:szCs w:val="24"/>
+                  <w:lang w:val="en-US"/>
+                </w:rPr>
+                <m:t>R</m:t>
+              </m:r>
+            </m:e>
+            <m:sub>
+              <m:r>
+                <w:rPr>
+                  <w:rFonts w:ascii="Cambria Math" w:eastAsiaTheme="minorEastAsia" w:hAnsi="Cambria Math" w:cs="Times New Roman"/>
+                  <w:szCs w:val="24"/>
+                  <w:lang w:val="en-US"/>
+                </w:rPr>
+                <m:t>c</m:t>
+              </m:r>
+            </m:sub>
+            <m:sup>
+              <m:r>
+                <w:rPr>
+                  <w:rFonts w:ascii="Cambria Math" w:eastAsiaTheme="minorEastAsia" w:hAnsi="Cambria Math" w:cs="Times New Roman"/>
+                  <w:szCs w:val="24"/>
+                  <w:lang w:val="en-US"/>
+                </w:rPr>
+                <m:t>k</m:t>
+              </m:r>
+            </m:sup>
+          </m:sSubSup>
+          <m:r>
+            <w:rPr>
+              <w:rFonts w:ascii="Cambria Math" w:eastAsiaTheme="minorEastAsia" w:hAnsi="Cambria Math" w:cs="Times New Roman"/>
+              <w:szCs w:val="24"/>
+              <w:lang w:val="en-US"/>
+            </w:rPr>
+            <m:t>=</m:t>
+          </m:r>
+          <m:sSubSup>
+            <m:sSubSupPr>
+              <m:ctrlPr>
+                <w:rPr>
+                  <w:rFonts w:ascii="Cambria Math" w:eastAsiaTheme="minorEastAsia" w:hAnsi="Cambria Math" w:cs="Times New Roman"/>
+                  <w:i/>
+                  <w:szCs w:val="24"/>
+                  <w:lang w:val="en-US"/>
+                </w:rPr>
+              </m:ctrlPr>
+            </m:sSubSupPr>
+            <m:e>
+              <m:r>
+                <w:rPr>
+                  <w:rFonts w:ascii="Cambria Math" w:eastAsiaTheme="minorEastAsia" w:hAnsi="Cambria Math" w:cs="Times New Roman"/>
+                  <w:szCs w:val="24"/>
+                  <w:lang w:val="en-US"/>
+                </w:rPr>
+                <m:t>R</m:t>
+              </m:r>
+            </m:e>
+            <m:sub>
+              <m:r>
+                <w:rPr>
+                  <w:rFonts w:ascii="Cambria Math" w:eastAsiaTheme="minorEastAsia" w:hAnsi="Cambria Math" w:cs="Times New Roman"/>
+                  <w:szCs w:val="24"/>
+                  <w:lang w:val="en-US"/>
+                </w:rPr>
+                <m:t>c</m:t>
+              </m:r>
+            </m:sub>
+            <m:sup>
+              <m:r>
+                <w:rPr>
+                  <w:rFonts w:ascii="Cambria Math" w:eastAsiaTheme="minorEastAsia" w:hAnsi="Cambria Math" w:cs="Times New Roman"/>
+                  <w:szCs w:val="24"/>
+                  <w:lang w:val="en-US"/>
+                </w:rPr>
+                <m:t>t</m:t>
+              </m:r>
+            </m:sup>
+          </m:sSubSup>
+          <m:r>
+            <w:rPr>
+              <w:rFonts w:ascii="Cambria Math" w:eastAsiaTheme="minorEastAsia" w:hAnsi="Cambria Math" w:cs="Times New Roman"/>
+              <w:szCs w:val="24"/>
+              <w:lang w:val="en-US"/>
+            </w:rPr>
+            <m:t>*</m:t>
+          </m:r>
+          <m:sSup>
+            <m:sSupPr>
+              <m:ctrlPr>
+                <w:rPr>
+                  <w:rFonts w:ascii="Cambria Math" w:eastAsiaTheme="minorEastAsia" w:hAnsi="Cambria Math" w:cs="Times New Roman"/>
+                  <w:i/>
+                  <w:szCs w:val="24"/>
+                  <w:lang w:val="en-US"/>
+                </w:rPr>
+              </m:ctrlPr>
+            </m:sSupPr>
+            <m:e>
+              <m:sSubSup>
+                <m:sSubSupPr>
+                  <m:ctrlPr>
+                    <w:rPr>
+                      <w:rFonts w:ascii="Cambria Math" w:eastAsiaTheme="minorEastAsia" w:hAnsi="Cambria Math" w:cs="Times New Roman"/>
+                      <w:i/>
+                      <w:szCs w:val="24"/>
+                      <w:lang w:val="en-US"/>
+                    </w:rPr>
+                  </m:ctrlPr>
+                </m:sSubSupPr>
+                <m:e>
+                  <m:r>
+                    <w:rPr>
+                      <w:rFonts w:ascii="Cambria Math" w:eastAsiaTheme="minorEastAsia" w:hAnsi="Cambria Math" w:cs="Times New Roman"/>
+                      <w:szCs w:val="24"/>
+                      <w:lang w:val="en-US"/>
+                    </w:rPr>
+                    <m:t>R</m:t>
+                  </m:r>
+                </m:e>
+                <m:sub>
+                  <m:r>
+                    <w:rPr>
+                      <w:rFonts w:ascii="Cambria Math" w:eastAsiaTheme="minorEastAsia" w:hAnsi="Cambria Math" w:cs="Times New Roman"/>
+                      <w:szCs w:val="24"/>
+                      <w:lang w:val="en-US"/>
+                    </w:rPr>
+                    <m:t>k</m:t>
+                  </m:r>
+                </m:sub>
+                <m:sup>
+                  <m:r>
+                    <w:rPr>
+                      <w:rFonts w:ascii="Cambria Math" w:eastAsiaTheme="minorEastAsia" w:hAnsi="Cambria Math" w:cs="Times New Roman"/>
+                      <w:szCs w:val="24"/>
+                      <w:lang w:val="en-US"/>
+                    </w:rPr>
+                    <m:t>t</m:t>
+                  </m:r>
+                </m:sup>
+              </m:sSubSup>
+            </m:e>
+            <m:sup>
+              <m:r>
+                <w:rPr>
+                  <w:rFonts w:ascii="Cambria Math" w:eastAsiaTheme="minorEastAsia" w:hAnsi="Cambria Math" w:cs="Times New Roman"/>
+                  <w:szCs w:val="24"/>
+                  <w:lang w:val="en-US"/>
+                </w:rPr>
+                <m:t>-</m:t>
+              </m:r>
+              <m:r>
+                <w:rPr>
+                  <w:rFonts w:ascii="Cambria Math" w:eastAsiaTheme="minorEastAsia" w:hAnsi="Cambria Math" w:cs="Times New Roman"/>
+                  <w:szCs w:val="24"/>
+                </w:rPr>
+                <m:t>1</m:t>
+              </m:r>
+            </m:sup>
+          </m:sSup>
+        </m:oMath>
+      </m:oMathPara>
+    </w:p>
+    <w:p>
+      <w:pPr>
+        <w:rPr>
+          <w:rFonts w:eastAsiaTheme="minorEastAsia" w:cs="Times New Roman"/>
+          <w:szCs w:val="24"/>
+        </w:rPr>
+      </w:pPr>
+      <m:oMathPara>
+        <m:oMath>
+          <m:sSubSup>
+            <m:sSubSupPr>
+              <m:ctrlPr>
+                <w:rPr>
+                  <w:rFonts w:ascii="Cambria Math" w:eastAsiaTheme="minorEastAsia" w:hAnsi="Cambria Math" w:cs="Times New Roman"/>
+                  <w:i/>
+                  <w:szCs w:val="24"/>
+                  <w:lang w:val="en-US"/>
+                </w:rPr>
+              </m:ctrlPr>
+            </m:sSubSupPr>
+            <m:e>
+              <m:r>
+                <w:rPr>
+                  <w:rFonts w:ascii="Cambria Math" w:eastAsiaTheme="minorEastAsia" w:hAnsi="Cambria Math" w:cs="Times New Roman"/>
+                  <w:szCs w:val="24"/>
+                </w:rPr>
+                <m:t>T</m:t>
+              </m:r>
+              <m:ctrlPr>
+                <w:rPr>
+                  <w:rFonts w:ascii="Cambria Math" w:eastAsiaTheme="minorEastAsia" w:hAnsi="Cambria Math" w:cs="Times New Roman"/>
+                  <w:i/>
+                  <w:szCs w:val="24"/>
+                </w:rPr>
+              </m:ctrlPr>
+            </m:e>
+            <m:sub>
+              <m:r>
+                <w:rPr>
+                  <w:rFonts w:ascii="Cambria Math" w:eastAsiaTheme="minorEastAsia" w:hAnsi="Cambria Math" w:cs="Times New Roman"/>
+                  <w:szCs w:val="24"/>
+                  <w:lang w:val="en-US"/>
+                </w:rPr>
+                <m:t>c</m:t>
+              </m:r>
+            </m:sub>
+            <m:sup>
+              <m:r>
+                <w:rPr>
+                  <w:rFonts w:ascii="Cambria Math" w:eastAsiaTheme="minorEastAsia" w:hAnsi="Cambria Math" w:cs="Times New Roman"/>
+                  <w:szCs w:val="24"/>
+                  <w:lang w:val="en-US"/>
+                </w:rPr>
+                <m:t>k</m:t>
+              </m:r>
+            </m:sup>
+          </m:sSubSup>
+          <m:r>
+            <w:rPr>
+              <w:rFonts w:ascii="Cambria Math" w:eastAsiaTheme="minorEastAsia" w:hAnsi="Cambria Math" w:cs="Times New Roman"/>
+              <w:szCs w:val="24"/>
+              <w:lang w:val="en-US"/>
+            </w:rPr>
+            <m:t>=</m:t>
+          </m:r>
+          <m:sSubSup>
+            <m:sSubSupPr>
+              <m:ctrlPr>
+                <w:rPr>
+                  <w:rFonts w:ascii="Cambria Math" w:eastAsiaTheme="minorEastAsia" w:hAnsi="Cambria Math" w:cs="Times New Roman"/>
+                  <w:i/>
+                  <w:szCs w:val="24"/>
+                  <w:lang w:val="en-US"/>
+                </w:rPr>
+              </m:ctrlPr>
+            </m:sSubSupPr>
+            <m:e>
+              <m:r>
+                <w:rPr>
+                  <w:rFonts w:ascii="Cambria Math" w:eastAsiaTheme="minorEastAsia" w:hAnsi="Cambria Math" w:cs="Times New Roman"/>
+                  <w:szCs w:val="24"/>
+                  <w:lang w:val="en-US"/>
+                </w:rPr>
+                <m:t>T</m:t>
+              </m:r>
+            </m:e>
+            <m:sub>
+              <m:r>
+                <w:rPr>
+                  <w:rFonts w:ascii="Cambria Math" w:eastAsiaTheme="minorEastAsia" w:hAnsi="Cambria Math" w:cs="Times New Roman"/>
+                  <w:szCs w:val="24"/>
+                  <w:lang w:val="en-US"/>
+                </w:rPr>
+                <m:t>c</m:t>
+              </m:r>
+            </m:sub>
+            <m:sup>
+              <m:r>
+                <w:rPr>
+                  <w:rFonts w:ascii="Cambria Math" w:eastAsiaTheme="minorEastAsia" w:hAnsi="Cambria Math" w:cs="Times New Roman"/>
+                  <w:szCs w:val="24"/>
+                  <w:lang w:val="en-US"/>
+                </w:rPr>
+                <m:t>t</m:t>
+              </m:r>
+            </m:sup>
+          </m:sSubSup>
+          <m:r>
+            <w:rPr>
+              <w:rFonts w:ascii="Cambria Math" w:eastAsiaTheme="minorEastAsia" w:hAnsi="Cambria Math" w:cs="Times New Roman"/>
+              <w:szCs w:val="24"/>
+              <w:lang w:val="en-US"/>
+            </w:rPr>
+            <m:t>-</m:t>
+          </m:r>
+          <m:sSubSup>
+            <m:sSubSupPr>
+              <m:ctrlPr>
+                <w:rPr>
+                  <w:rFonts w:ascii="Cambria Math" w:eastAsiaTheme="minorEastAsia" w:hAnsi="Cambria Math" w:cs="Times New Roman"/>
+                  <w:i/>
+                  <w:szCs w:val="24"/>
+                  <w:lang w:val="en-US"/>
+                </w:rPr>
+              </m:ctrlPr>
+            </m:sSubSupPr>
+            <m:e>
+              <m:r>
+                <w:rPr>
+                  <w:rFonts w:ascii="Cambria Math" w:eastAsiaTheme="minorEastAsia" w:hAnsi="Cambria Math" w:cs="Times New Roman"/>
+                  <w:szCs w:val="24"/>
+                  <w:lang w:val="en-US"/>
+                </w:rPr>
+                <m:t>R</m:t>
+              </m:r>
+            </m:e>
+            <m:sub>
+              <m:r>
+                <w:rPr>
+                  <w:rFonts w:ascii="Cambria Math" w:eastAsiaTheme="minorEastAsia" w:hAnsi="Cambria Math" w:cs="Times New Roman"/>
+                  <w:szCs w:val="24"/>
+                  <w:lang w:val="en-US"/>
+                </w:rPr>
+                <m:t>c</m:t>
+              </m:r>
+            </m:sub>
+            <m:sup>
+              <m:r>
+                <w:rPr>
+                  <w:rFonts w:ascii="Cambria Math" w:eastAsiaTheme="minorEastAsia" w:hAnsi="Cambria Math" w:cs="Times New Roman"/>
+                  <w:szCs w:val="24"/>
+                  <w:lang w:val="en-US"/>
+                </w:rPr>
+                <m:t>k</m:t>
+              </m:r>
+            </m:sup>
+          </m:sSubSup>
+          <m:r>
+            <w:rPr>
+              <w:rFonts w:ascii="Cambria Math" w:eastAsiaTheme="minorEastAsia" w:hAnsi="Cambria Math" w:cs="Times New Roman"/>
+              <w:szCs w:val="24"/>
+              <w:lang w:val="en-US"/>
+            </w:rPr>
+            <m:t>(</m:t>
+          </m:r>
+          <m:sSubSup>
+            <m:sSubSupPr>
+              <m:ctrlPr>
+                <w:rPr>
+                  <w:rFonts w:ascii="Cambria Math" w:eastAsiaTheme="minorEastAsia" w:hAnsi="Cambria Math" w:cs="Times New Roman"/>
+                  <w:i/>
+                  <w:szCs w:val="24"/>
+                  <w:lang w:val="en-US"/>
+                </w:rPr>
+              </m:ctrlPr>
+            </m:sSubSupPr>
+            <m:e>
+              <m:r>
+                <w:rPr>
+                  <w:rFonts w:ascii="Cambria Math" w:eastAsiaTheme="minorEastAsia" w:hAnsi="Cambria Math" w:cs="Times New Roman"/>
+                  <w:szCs w:val="24"/>
+                  <w:lang w:val="en-US"/>
+                </w:rPr>
+                <m:t>T</m:t>
+              </m:r>
+            </m:e>
+            <m:sub>
+              <m:r>
+                <w:rPr>
+                  <w:rFonts w:ascii="Cambria Math" w:eastAsiaTheme="minorEastAsia" w:hAnsi="Cambria Math" w:cs="Times New Roman"/>
+                  <w:szCs w:val="24"/>
+                  <w:lang w:val="en-US"/>
+                </w:rPr>
+                <m:t>k</m:t>
+              </m:r>
+            </m:sub>
+            <m:sup>
+              <m:r>
+                <w:rPr>
+                  <w:rFonts w:ascii="Cambria Math" w:eastAsiaTheme="minorEastAsia" w:hAnsi="Cambria Math" w:cs="Times New Roman"/>
+                  <w:szCs w:val="24"/>
+                  <w:lang w:val="en-US"/>
+                </w:rPr>
+                <m:t>t</m:t>
+              </m:r>
+            </m:sup>
+          </m:sSubSup>
+          <m:r>
+            <w:rPr>
+              <w:rFonts w:ascii="Cambria Math" w:eastAsiaTheme="minorEastAsia" w:hAnsi="Cambria Math" w:cs="Times New Roman"/>
+              <w:szCs w:val="24"/>
+              <w:lang w:val="en-US"/>
+            </w:rPr>
+            <m:t>)</m:t>
+          </m:r>
+        </m:oMath>
+      </m:oMathPara>
     </w:p>
     <w:p>
       <w:pPr>
@@ -2955,236 +3810,2187 @@
         </w:rPr>
         <w:t>4.Окружение</w:t>
       </w:r>
-    </w:p>
-    <w:p>
-      <w:pPr>
-        <w:rPr>
-          <w:rFonts w:eastAsiaTheme="minorEastAsia" w:cs="Times New Roman"/>
-          <w:szCs w:val="24"/>
-        </w:rPr>
-      </w:pPr>
-      <w:r>
-        <w:rPr>
-          <w:rFonts w:eastAsiaTheme="minorEastAsia" w:cs="Times New Roman"/>
-          <w:szCs w:val="24"/>
-        </w:rPr>
-        <w:t xml:space="preserve">Сравнили использование изображений, сгенерированных на основе виртуального пространства </w:t>
-      </w:r>
-      <w:r>
-        <w:rPr>
-          <w:rFonts w:eastAsiaTheme="minorEastAsia" w:cs="Times New Roman"/>
-          <w:szCs w:val="24"/>
-        </w:rPr>
-        <w:t>(</w:t>
-      </w:r>
-      <w:proofErr w:type="spellStart"/>
-      <w:r>
-        <w:rPr>
-          <w:rFonts w:eastAsiaTheme="minorEastAsia" w:cs="Times New Roman"/>
-          <w:szCs w:val="24"/>
-          <w:lang w:val="en-US"/>
-        </w:rPr>
-        <w:t>vtk</w:t>
-      </w:r>
-      <w:proofErr w:type="spellEnd"/>
-      <w:r>
-        <w:rPr>
-          <w:rFonts w:eastAsiaTheme="minorEastAsia" w:cs="Times New Roman"/>
-          <w:szCs w:val="24"/>
-        </w:rPr>
-        <w:t>)</w:t>
-      </w:r>
-      <w:r>
-        <w:rPr>
-          <w:rFonts w:eastAsiaTheme="minorEastAsia" w:cs="Times New Roman"/>
-          <w:szCs w:val="24"/>
-        </w:rPr>
-        <w:t xml:space="preserve">, и полученных от реальной камеры. Информация о камере и ее позиции используется для экспериментов с виртуальным пространством для проведения аналогичных замеров. Далее мы их сравниваем для определения возможности использования </w:t>
-      </w:r>
-      <w:proofErr w:type="spellStart"/>
-      <w:r>
-        <w:rPr>
-          <w:rFonts w:eastAsiaTheme="minorEastAsia" w:cs="Times New Roman"/>
-          <w:szCs w:val="24"/>
-          <w:lang w:val="en-US"/>
-        </w:rPr>
-        <w:t>vtk</w:t>
-      </w:r>
-      <w:proofErr w:type="spellEnd"/>
-      <w:r>
-        <w:rPr>
-          <w:rFonts w:eastAsiaTheme="minorEastAsia" w:cs="Times New Roman"/>
-          <w:szCs w:val="24"/>
-        </w:rPr>
-        <w:t>, как единственного источника данных в подобных анализах качества методов обнаружения.</w:t>
-      </w:r>
-    </w:p>
-    <w:p>
-      <w:pPr>
-        <w:rPr>
-          <w:rFonts w:eastAsiaTheme="minorEastAsia" w:cs="Times New Roman"/>
-          <w:szCs w:val="24"/>
-        </w:rPr>
-      </w:pPr>
-      <w:r>
-        <w:rPr>
-          <w:rFonts w:eastAsiaTheme="minorEastAsia" w:cs="Times New Roman"/>
-          <w:szCs w:val="24"/>
-        </w:rPr>
-        <w:t xml:space="preserve">Мы в </w:t>
-      </w:r>
-      <w:proofErr w:type="spellStart"/>
-      <w:r>
-        <w:rPr>
-          <w:rFonts w:eastAsiaTheme="minorEastAsia" w:cs="Times New Roman"/>
-          <w:szCs w:val="24"/>
-          <w:lang w:val="en-US"/>
-        </w:rPr>
-        <w:t>vtk</w:t>
-      </w:r>
-      <w:proofErr w:type="spellEnd"/>
-      <w:r>
-        <w:rPr>
-          <w:rFonts w:eastAsiaTheme="minorEastAsia" w:cs="Times New Roman"/>
-          <w:szCs w:val="24"/>
-        </w:rPr>
-        <w:t xml:space="preserve"> </w:t>
-      </w:r>
-      <w:r>
-        <w:rPr>
-          <w:rFonts w:eastAsiaTheme="minorEastAsia" w:cs="Times New Roman"/>
-          <w:szCs w:val="24"/>
-        </w:rPr>
-        <w:t>повторяем положение камеры и ее внутренние параметры</w:t>
-      </w:r>
-      <w:r>
-        <w:rPr>
-          <w:rFonts w:eastAsiaTheme="minorEastAsia" w:cs="Times New Roman"/>
-          <w:szCs w:val="24"/>
-        </w:rPr>
-        <w:t xml:space="preserve"> [</w:t>
-      </w:r>
-      <w:r>
-        <w:rPr>
-          <w:rFonts w:eastAsiaTheme="minorEastAsia" w:cs="Times New Roman"/>
-          <w:szCs w:val="24"/>
-        </w:rPr>
-        <w:t xml:space="preserve">если надо, добавить объяснение что именно </w:t>
-      </w:r>
-      <w:proofErr w:type="gramStart"/>
-      <w:r>
-        <w:rPr>
-          <w:rFonts w:eastAsiaTheme="minorEastAsia" w:cs="Times New Roman"/>
-          <w:szCs w:val="24"/>
-        </w:rPr>
-        <w:t>имеется ввиду</w:t>
-      </w:r>
-      <w:proofErr w:type="gramEnd"/>
-      <w:r>
-        <w:rPr>
-          <w:rFonts w:eastAsiaTheme="minorEastAsia" w:cs="Times New Roman"/>
-          <w:szCs w:val="24"/>
-        </w:rPr>
-        <w:t>]</w:t>
-      </w:r>
-      <w:r>
-        <w:rPr>
-          <w:rFonts w:eastAsiaTheme="minorEastAsia" w:cs="Times New Roman"/>
-          <w:szCs w:val="24"/>
-        </w:rPr>
-        <w:t xml:space="preserve">, полученные на основе реальной камеры, но не значения </w:t>
-      </w:r>
-      <w:r>
-        <w:rPr>
-          <w:rFonts w:eastAsiaTheme="minorEastAsia" w:cs="Times New Roman"/>
-          <w:szCs w:val="24"/>
-        </w:rPr>
-        <w:t>дисторсии</w:t>
-      </w:r>
-      <w:r>
-        <w:rPr>
-          <w:rFonts w:eastAsiaTheme="minorEastAsia" w:cs="Times New Roman"/>
-          <w:szCs w:val="24"/>
-        </w:rPr>
-        <w:t xml:space="preserve"> (алгоритмы определения позиции тега исправляют </w:t>
-      </w:r>
-      <w:r>
-        <w:rPr>
-          <w:rFonts w:eastAsiaTheme="minorEastAsia" w:cs="Times New Roman"/>
-          <w:szCs w:val="24"/>
-        </w:rPr>
-        <w:t>дисторсию</w:t>
-      </w:r>
-      <w:r>
-        <w:rPr>
-          <w:rFonts w:eastAsiaTheme="minorEastAsia" w:cs="Times New Roman"/>
-          <w:szCs w:val="24"/>
-        </w:rPr>
-        <w:t xml:space="preserve"> изображения перед своей работой).</w:t>
-      </w:r>
-    </w:p>
-    <w:p>
-      <w:pPr>
-        <w:pStyle w:val="Heading2"/>
-      </w:pPr>
-      <w:r>
-        <w:t>Эксперименты</w:t>
-      </w:r>
-    </w:p>
-    <w:p>
-      <w:pPr>
-        <w:rPr>
-          <w:rFonts w:cs="Times New Roman"/>
-          <w:szCs w:val="24"/>
-        </w:rPr>
-      </w:pPr>
-      <w:r>
-        <w:rPr>
-          <w:rFonts w:cs="Times New Roman"/>
-          <w:szCs w:val="24"/>
-        </w:rPr>
-        <w:t>[</w:t>
-      </w:r>
-      <w:r>
-        <w:rPr>
-          <w:rFonts w:cs="Times New Roman"/>
-          <w:szCs w:val="24"/>
-        </w:rPr>
-        <w:t>описать эксперименты</w:t>
-      </w:r>
-      <w:r>
-        <w:rPr>
-          <w:rFonts w:cs="Times New Roman"/>
-          <w:szCs w:val="24"/>
-        </w:rPr>
-        <w:t>]</w:t>
-      </w:r>
-    </w:p>
-    <w:p>
-      <w:pPr>
-        <w:rPr>
-          <w:rFonts w:cs="Times New Roman"/>
+      <w:r>
+        <w:rPr>
+          <w:rFonts w:eastAsiaTheme="minorEastAsia" w:cs="Times New Roman"/>
           <w:b/>
           <w:bCs/>
           <w:szCs w:val="24"/>
         </w:rPr>
-      </w:pPr>
-      <w:r>
+        <w:t xml:space="preserve"> и задание позиций</w:t>
+      </w:r>
+    </w:p>
+    <w:p>
+      <w:pPr>
+        <w:rPr>
+          <w:rFonts w:eastAsiaTheme="minorEastAsia" w:cs="Times New Roman"/>
+          <w:szCs w:val="24"/>
+        </w:rPr>
+      </w:pPr>
+      <w:r>
+        <w:rPr>
+          <w:rFonts w:eastAsiaTheme="minorEastAsia" w:cs="Times New Roman"/>
+          <w:szCs w:val="24"/>
+        </w:rPr>
+        <w:t xml:space="preserve">Сравнили использование изображений, сгенерированных на основе виртуального пространства </w:t>
+      </w:r>
+      <w:r>
+        <w:rPr>
+          <w:rFonts w:eastAsiaTheme="minorEastAsia" w:cs="Times New Roman"/>
+          <w:szCs w:val="24"/>
+        </w:rPr>
+        <w:t>(</w:t>
+      </w:r>
+      <w:r>
+        <w:rPr>
+          <w:rFonts w:eastAsiaTheme="minorEastAsia" w:cs="Times New Roman"/>
+          <w:szCs w:val="24"/>
+          <w:lang w:val="en-US"/>
+        </w:rPr>
+        <w:t>vtk</w:t>
+      </w:r>
+      <w:r>
+        <w:rPr>
+          <w:rFonts w:eastAsiaTheme="minorEastAsia" w:cs="Times New Roman"/>
+          <w:szCs w:val="24"/>
+        </w:rPr>
+        <w:t>)</w:t>
+      </w:r>
+      <w:r>
+        <w:rPr>
+          <w:rFonts w:eastAsiaTheme="minorEastAsia" w:cs="Times New Roman"/>
+          <w:szCs w:val="24"/>
+        </w:rPr>
+        <w:t xml:space="preserve">, и полученных от реальной камеры. Информация о камере и ее позиции используется для экспериментов с виртуальным пространством для проведения аналогичных замеров. Далее мы их сравниваем для определения возможности использования </w:t>
+      </w:r>
+      <w:r>
+        <w:rPr>
+          <w:rFonts w:eastAsiaTheme="minorEastAsia" w:cs="Times New Roman"/>
+          <w:szCs w:val="24"/>
+          <w:lang w:val="en-US"/>
+        </w:rPr>
+        <w:t>vtk</w:t>
+      </w:r>
+      <w:r>
+        <w:rPr>
+          <w:rFonts w:eastAsiaTheme="minorEastAsia" w:cs="Times New Roman"/>
+          <w:szCs w:val="24"/>
+        </w:rPr>
+        <w:t>, как единственного источника данных в подобных анализах качества методов обнаружения.</w:t>
+      </w:r>
+    </w:p>
+    <w:p>
+      <w:pPr>
+        <w:rPr>
+          <w:rFonts w:eastAsiaTheme="minorEastAsia" w:cs="Times New Roman"/>
+          <w:szCs w:val="24"/>
+        </w:rPr>
+      </w:pPr>
+      <w:r>
+        <w:rPr>
+          <w:rFonts w:eastAsiaTheme="minorEastAsia" w:cs="Times New Roman"/>
+          <w:szCs w:val="24"/>
+        </w:rPr>
+        <w:t xml:space="preserve">В обоих случаях мы храним и используем для выставления и анализа позиции в виде </w:t>
+      </w:r>
+      <m:oMath>
+        <m:sSubSup>
+          <m:sSubSupPr>
+            <m:ctrlPr>
+              <w:rPr>
+                <w:rFonts w:ascii="Cambria Math" w:eastAsiaTheme="minorEastAsia" w:hAnsi="Cambria Math" w:cs="Times New Roman"/>
+                <w:i/>
+                <w:szCs w:val="24"/>
+                <w:lang w:val="en-US"/>
+              </w:rPr>
+            </m:ctrlPr>
+          </m:sSubSupPr>
+          <m:e>
+            <m:r>
+              <w:rPr>
+                <w:rFonts w:ascii="Cambria Math" w:eastAsiaTheme="minorEastAsia" w:hAnsi="Cambria Math" w:cs="Times New Roman"/>
+                <w:szCs w:val="24"/>
+              </w:rPr>
+              <m:t>T</m:t>
+            </m:r>
+            <m:ctrlPr>
+              <w:rPr>
+                <w:rFonts w:ascii="Cambria Math" w:eastAsiaTheme="minorEastAsia" w:hAnsi="Cambria Math" w:cs="Times New Roman"/>
+                <w:i/>
+                <w:szCs w:val="24"/>
+              </w:rPr>
+            </m:ctrlPr>
+          </m:e>
+          <m:sub>
+            <m:r>
+              <w:rPr>
+                <w:rFonts w:ascii="Cambria Math" w:eastAsiaTheme="minorEastAsia" w:hAnsi="Cambria Math" w:cs="Times New Roman"/>
+                <w:szCs w:val="24"/>
+                <w:lang w:val="en-US"/>
+              </w:rPr>
+              <m:t>c</m:t>
+            </m:r>
+          </m:sub>
+          <m:sup>
+            <m:r>
+              <w:rPr>
+                <w:rFonts w:ascii="Cambria Math" w:eastAsiaTheme="minorEastAsia" w:hAnsi="Cambria Math" w:cs="Times New Roman"/>
+                <w:szCs w:val="24"/>
+                <w:lang w:val="en-US"/>
+              </w:rPr>
+              <m:t>k</m:t>
+            </m:r>
+          </m:sup>
+        </m:sSubSup>
+      </m:oMath>
+      <w:r>
+        <w:rPr>
+          <w:rFonts w:eastAsiaTheme="minorEastAsia" w:cs="Times New Roman"/>
+          <w:szCs w:val="24"/>
+        </w:rPr>
+        <w:t xml:space="preserve"> </w:t>
+      </w:r>
+      <m:oMath>
+        <m:sSubSup>
+          <m:sSubSupPr>
+            <m:ctrlPr>
+              <w:rPr>
+                <w:rFonts w:ascii="Cambria Math" w:eastAsiaTheme="minorEastAsia" w:hAnsi="Cambria Math" w:cs="Times New Roman"/>
+                <w:i/>
+                <w:szCs w:val="24"/>
+                <w:lang w:val="en-US"/>
+              </w:rPr>
+            </m:ctrlPr>
+          </m:sSubSupPr>
+          <m:e>
+            <m:r>
+              <w:rPr>
+                <w:rFonts w:ascii="Cambria Math" w:eastAsiaTheme="minorEastAsia" w:hAnsi="Cambria Math" w:cs="Times New Roman"/>
+                <w:szCs w:val="24"/>
+                <w:lang w:val="en-US"/>
+              </w:rPr>
+              <m:t>R</m:t>
+            </m:r>
+          </m:e>
+          <m:sub>
+            <m:r>
+              <w:rPr>
+                <w:rFonts w:ascii="Cambria Math" w:eastAsiaTheme="minorEastAsia" w:hAnsi="Cambria Math" w:cs="Times New Roman"/>
+                <w:szCs w:val="24"/>
+                <w:lang w:val="en-US"/>
+              </w:rPr>
+              <m:t>c</m:t>
+            </m:r>
+          </m:sub>
+          <m:sup>
+            <m:r>
+              <w:rPr>
+                <w:rFonts w:ascii="Cambria Math" w:eastAsiaTheme="minorEastAsia" w:hAnsi="Cambria Math" w:cs="Times New Roman"/>
+                <w:szCs w:val="24"/>
+                <w:lang w:val="en-US"/>
+              </w:rPr>
+              <m:t>k</m:t>
+            </m:r>
+          </m:sup>
+        </m:sSubSup>
+      </m:oMath>
+      <w:r>
+        <w:rPr>
+          <w:rFonts w:eastAsiaTheme="minorEastAsia" w:cs="Times New Roman"/>
+          <w:szCs w:val="24"/>
+        </w:rPr>
+        <w:t xml:space="preserve"> (от камеры к конструкции).</w:t>
+      </w:r>
+    </w:p>
+    <w:p>
+      <w:pPr>
+        <w:rPr>
+          <w:rFonts w:eastAsiaTheme="minorEastAsia" w:cs="Times New Roman"/>
+          <w:szCs w:val="24"/>
+        </w:rPr>
+      </w:pPr>
+      <w:r>
+        <w:rPr>
+          <w:rFonts w:eastAsiaTheme="minorEastAsia" w:cs="Times New Roman"/>
+          <w:szCs w:val="24"/>
+        </w:rPr>
+        <w:t>В случае реальной камеры позицию выставляются использую манипулятор. Так как манипулятор задает положение своего гриппера, мы замерили позицию объекта в координатах гриппера</w:t>
+      </w:r>
+      <w:r>
+        <w:rPr>
+          <w:rFonts w:eastAsiaTheme="minorEastAsia" w:cs="Times New Roman"/>
+          <w:szCs w:val="24"/>
+        </w:rPr>
+        <w:t xml:space="preserve"> (</w:t>
+      </w:r>
+      <m:oMath>
+        <m:sSubSup>
+          <m:sSubSupPr>
+            <m:ctrlPr>
+              <w:rPr>
+                <w:rFonts w:ascii="Cambria Math" w:eastAsiaTheme="minorEastAsia" w:hAnsi="Cambria Math" w:cs="Times New Roman"/>
+                <w:i/>
+                <w:szCs w:val="24"/>
+                <w:lang w:val="en-US"/>
+              </w:rPr>
+            </m:ctrlPr>
+          </m:sSubSupPr>
+          <m:e>
+            <m:r>
+              <w:rPr>
+                <w:rFonts w:ascii="Cambria Math" w:eastAsiaTheme="minorEastAsia" w:hAnsi="Cambria Math" w:cs="Times New Roman"/>
+                <w:szCs w:val="24"/>
+              </w:rPr>
+              <m:t>T</m:t>
+            </m:r>
+            <m:ctrlPr>
+              <w:rPr>
+                <w:rFonts w:ascii="Cambria Math" w:eastAsiaTheme="minorEastAsia" w:hAnsi="Cambria Math" w:cs="Times New Roman"/>
+                <w:i/>
+                <w:szCs w:val="24"/>
+              </w:rPr>
+            </m:ctrlPr>
+          </m:e>
+          <m:sub>
+            <m:r>
+              <w:rPr>
+                <w:rFonts w:ascii="Cambria Math" w:eastAsiaTheme="minorEastAsia" w:hAnsi="Cambria Math" w:cs="Times New Roman"/>
+                <w:szCs w:val="24"/>
+                <w:lang w:val="en-US"/>
+              </w:rPr>
+              <m:t>g</m:t>
+            </m:r>
+          </m:sub>
+          <m:sup>
+            <m:r>
+              <w:rPr>
+                <w:rFonts w:ascii="Cambria Math" w:eastAsiaTheme="minorEastAsia" w:hAnsi="Cambria Math" w:cs="Times New Roman"/>
+                <w:szCs w:val="24"/>
+                <w:lang w:val="en-US"/>
+              </w:rPr>
+              <m:t>k</m:t>
+            </m:r>
+          </m:sup>
+        </m:sSubSup>
+      </m:oMath>
+      <w:r>
+        <w:rPr>
+          <w:rFonts w:eastAsiaTheme="minorEastAsia" w:cs="Times New Roman"/>
+          <w:szCs w:val="24"/>
+        </w:rPr>
+        <w:t xml:space="preserve"> </w:t>
+      </w:r>
+      <m:oMath>
+        <m:sSubSup>
+          <m:sSubSupPr>
+            <m:ctrlPr>
+              <w:rPr>
+                <w:rFonts w:ascii="Cambria Math" w:eastAsiaTheme="minorEastAsia" w:hAnsi="Cambria Math" w:cs="Times New Roman"/>
+                <w:i/>
+                <w:szCs w:val="24"/>
+                <w:lang w:val="en-US"/>
+              </w:rPr>
+            </m:ctrlPr>
+          </m:sSubSupPr>
+          <m:e>
+            <m:r>
+              <w:rPr>
+                <w:rFonts w:ascii="Cambria Math" w:eastAsiaTheme="minorEastAsia" w:hAnsi="Cambria Math" w:cs="Times New Roman"/>
+                <w:szCs w:val="24"/>
+                <w:lang w:val="en-US"/>
+              </w:rPr>
+              <m:t>R</m:t>
+            </m:r>
+          </m:e>
+          <m:sub>
+            <m:r>
+              <w:rPr>
+                <w:rFonts w:ascii="Cambria Math" w:eastAsiaTheme="minorEastAsia" w:hAnsi="Cambria Math" w:cs="Times New Roman"/>
+                <w:szCs w:val="24"/>
+                <w:lang w:val="en-US"/>
+              </w:rPr>
+              <m:t>g</m:t>
+            </m:r>
+          </m:sub>
+          <m:sup>
+            <m:r>
+              <w:rPr>
+                <w:rFonts w:ascii="Cambria Math" w:eastAsiaTheme="minorEastAsia" w:hAnsi="Cambria Math" w:cs="Times New Roman"/>
+                <w:szCs w:val="24"/>
+                <w:lang w:val="en-US"/>
+              </w:rPr>
+              <m:t>k</m:t>
+            </m:r>
+          </m:sup>
+        </m:sSubSup>
+      </m:oMath>
+      <w:r>
+        <w:rPr>
+          <w:rFonts w:eastAsiaTheme="minorEastAsia" w:cs="Times New Roman"/>
+          <w:szCs w:val="24"/>
+        </w:rPr>
+        <w:t>)</w:t>
+      </w:r>
+      <w:r>
+        <w:rPr>
+          <w:rFonts w:eastAsiaTheme="minorEastAsia" w:cs="Times New Roman"/>
+          <w:szCs w:val="24"/>
+        </w:rPr>
+        <w:t xml:space="preserve"> и примен</w:t>
+      </w:r>
+      <w:r>
+        <w:rPr>
+          <w:rFonts w:eastAsiaTheme="minorEastAsia" w:cs="Times New Roman"/>
+          <w:szCs w:val="24"/>
+        </w:rPr>
+        <w:t xml:space="preserve">яем </w:t>
+      </w:r>
+      <w:r>
+        <w:rPr>
+          <w:rFonts w:eastAsiaTheme="minorEastAsia" w:cs="Times New Roman"/>
+          <w:szCs w:val="24"/>
+        </w:rPr>
+        <w:t>преобразование</w:t>
+      </w:r>
+      <w:r>
+        <w:rPr>
+          <w:rFonts w:eastAsiaTheme="minorEastAsia" w:cs="Times New Roman"/>
+          <w:szCs w:val="24"/>
+        </w:rPr>
+        <w:t>:</w:t>
+      </w:r>
+    </w:p>
+    <w:p>
+      <w:pPr>
+        <w:rPr>
+          <w:rFonts w:eastAsiaTheme="minorEastAsia" w:cs="Times New Roman"/>
+          <w:szCs w:val="24"/>
+          <w:lang w:val="en-US"/>
+        </w:rPr>
+      </w:pPr>
+      <m:oMathPara>
+        <m:oMath>
+          <m:sSubSup>
+            <m:sSubSupPr>
+              <m:ctrlPr>
+                <w:rPr>
+                  <w:rFonts w:ascii="Cambria Math" w:eastAsiaTheme="minorEastAsia" w:hAnsi="Cambria Math" w:cs="Times New Roman"/>
+                  <w:i/>
+                  <w:szCs w:val="24"/>
+                  <w:lang w:val="en-US"/>
+                </w:rPr>
+              </m:ctrlPr>
+            </m:sSubSupPr>
+            <m:e>
+              <m:r>
+                <w:rPr>
+                  <w:rFonts w:ascii="Cambria Math" w:eastAsiaTheme="minorEastAsia" w:hAnsi="Cambria Math" w:cs="Times New Roman"/>
+                  <w:szCs w:val="24"/>
+                  <w:lang w:val="en-US"/>
+                </w:rPr>
+                <m:t>R</m:t>
+              </m:r>
+            </m:e>
+            <m:sub>
+              <m:r>
+                <w:rPr>
+                  <w:rFonts w:ascii="Cambria Math" w:eastAsiaTheme="minorEastAsia" w:hAnsi="Cambria Math" w:cs="Times New Roman"/>
+                  <w:szCs w:val="24"/>
+                  <w:lang w:val="en-US"/>
+                </w:rPr>
+                <m:t>m</m:t>
+              </m:r>
+            </m:sub>
+            <m:sup>
+              <m:r>
+                <w:rPr>
+                  <w:rFonts w:ascii="Cambria Math" w:eastAsiaTheme="minorEastAsia" w:hAnsi="Cambria Math" w:cs="Times New Roman"/>
+                  <w:szCs w:val="24"/>
+                  <w:lang w:val="en-US"/>
+                </w:rPr>
+                <m:t>k</m:t>
+              </m:r>
+            </m:sup>
+          </m:sSubSup>
+          <m:r>
+            <w:rPr>
+              <w:rFonts w:ascii="Cambria Math" w:eastAsiaTheme="minorEastAsia" w:hAnsi="Cambria Math" w:cs="Times New Roman"/>
+              <w:szCs w:val="24"/>
+              <w:lang w:val="en-US"/>
+            </w:rPr>
+            <m:t>=</m:t>
+          </m:r>
+          <m:sSubSup>
+            <m:sSubSupPr>
+              <m:ctrlPr>
+                <w:rPr>
+                  <w:rFonts w:ascii="Cambria Math" w:eastAsiaTheme="minorEastAsia" w:hAnsi="Cambria Math" w:cs="Times New Roman"/>
+                  <w:i/>
+                  <w:szCs w:val="24"/>
+                  <w:lang w:val="en-US"/>
+                </w:rPr>
+              </m:ctrlPr>
+            </m:sSubSupPr>
+            <m:e>
+              <m:r>
+                <w:rPr>
+                  <w:rFonts w:ascii="Cambria Math" w:eastAsiaTheme="minorEastAsia" w:hAnsi="Cambria Math" w:cs="Times New Roman"/>
+                  <w:szCs w:val="24"/>
+                  <w:lang w:val="en-US"/>
+                </w:rPr>
+                <m:t>R</m:t>
+              </m:r>
+            </m:e>
+            <m:sub>
+              <m:r>
+                <w:rPr>
+                  <w:rFonts w:ascii="Cambria Math" w:eastAsiaTheme="minorEastAsia" w:hAnsi="Cambria Math" w:cs="Times New Roman"/>
+                  <w:szCs w:val="24"/>
+                  <w:lang w:val="en-US"/>
+                </w:rPr>
+                <m:t>m</m:t>
+              </m:r>
+            </m:sub>
+            <m:sup>
+              <m:r>
+                <w:rPr>
+                  <w:rFonts w:ascii="Cambria Math" w:eastAsiaTheme="minorEastAsia" w:hAnsi="Cambria Math" w:cs="Times New Roman"/>
+                  <w:szCs w:val="24"/>
+                  <w:lang w:val="en-US"/>
+                </w:rPr>
+                <m:t>c</m:t>
+              </m:r>
+            </m:sup>
+          </m:sSubSup>
+          <m:r>
+            <w:rPr>
+              <w:rFonts w:ascii="Cambria Math" w:eastAsiaTheme="minorEastAsia" w:hAnsi="Cambria Math" w:cs="Times New Roman"/>
+              <w:szCs w:val="24"/>
+              <w:lang w:val="en-US"/>
+            </w:rPr>
+            <m:t>*</m:t>
+          </m:r>
+          <m:sSubSup>
+            <m:sSubSupPr>
+              <m:ctrlPr>
+                <w:rPr>
+                  <w:rFonts w:ascii="Cambria Math" w:eastAsiaTheme="minorEastAsia" w:hAnsi="Cambria Math" w:cs="Times New Roman"/>
+                  <w:i/>
+                  <w:szCs w:val="24"/>
+                  <w:lang w:val="en-US"/>
+                </w:rPr>
+              </m:ctrlPr>
+            </m:sSubSupPr>
+            <m:e>
+              <m:r>
+                <w:rPr>
+                  <w:rFonts w:ascii="Cambria Math" w:eastAsiaTheme="minorEastAsia" w:hAnsi="Cambria Math" w:cs="Times New Roman"/>
+                  <w:szCs w:val="24"/>
+                  <w:lang w:val="en-US"/>
+                </w:rPr>
+                <m:t>R</m:t>
+              </m:r>
+            </m:e>
+            <m:sub>
+              <m:r>
+                <w:rPr>
+                  <w:rFonts w:ascii="Cambria Math" w:eastAsiaTheme="minorEastAsia" w:hAnsi="Cambria Math" w:cs="Times New Roman"/>
+                  <w:szCs w:val="24"/>
+                  <w:lang w:val="en-US"/>
+                </w:rPr>
+                <m:t>c</m:t>
+              </m:r>
+            </m:sub>
+            <m:sup>
+              <m:r>
+                <w:rPr>
+                  <w:rFonts w:ascii="Cambria Math" w:eastAsiaTheme="minorEastAsia" w:hAnsi="Cambria Math" w:cs="Times New Roman"/>
+                  <w:szCs w:val="24"/>
+                  <w:lang w:val="en-US"/>
+                </w:rPr>
+                <m:t>k</m:t>
+              </m:r>
+            </m:sup>
+          </m:sSubSup>
+        </m:oMath>
+      </m:oMathPara>
+    </w:p>
+    <w:p>
+      <w:pPr>
+        <w:rPr>
+          <w:rFonts w:eastAsiaTheme="minorEastAsia" w:cs="Times New Roman"/>
+          <w:szCs w:val="24"/>
+          <w:lang w:val="en-US"/>
+        </w:rPr>
+      </w:pPr>
+      <m:oMathPara>
+        <m:oMath>
+          <m:sSubSup>
+            <m:sSubSupPr>
+              <m:ctrlPr>
+                <w:rPr>
+                  <w:rFonts w:ascii="Cambria Math" w:eastAsiaTheme="minorEastAsia" w:hAnsi="Cambria Math" w:cs="Times New Roman"/>
+                  <w:i/>
+                  <w:szCs w:val="24"/>
+                  <w:lang w:val="en-US"/>
+                </w:rPr>
+              </m:ctrlPr>
+            </m:sSubSupPr>
+            <m:e>
+              <m:r>
+                <w:rPr>
+                  <w:rFonts w:ascii="Cambria Math" w:eastAsiaTheme="minorEastAsia" w:hAnsi="Cambria Math" w:cs="Times New Roman"/>
+                  <w:szCs w:val="24"/>
+                  <w:lang w:val="en-US"/>
+                </w:rPr>
+                <m:t>T</m:t>
+              </m:r>
+            </m:e>
+            <m:sub>
+              <m:r>
+                <w:rPr>
+                  <w:rFonts w:ascii="Cambria Math" w:eastAsiaTheme="minorEastAsia" w:hAnsi="Cambria Math" w:cs="Times New Roman"/>
+                  <w:szCs w:val="24"/>
+                  <w:lang w:val="en-US"/>
+                </w:rPr>
+                <m:t>m</m:t>
+              </m:r>
+            </m:sub>
+            <m:sup>
+              <m:r>
+                <w:rPr>
+                  <w:rFonts w:ascii="Cambria Math" w:eastAsiaTheme="minorEastAsia" w:hAnsi="Cambria Math" w:cs="Times New Roman"/>
+                  <w:szCs w:val="24"/>
+                  <w:lang w:val="en-US"/>
+                </w:rPr>
+                <m:t>k</m:t>
+              </m:r>
+            </m:sup>
+          </m:sSubSup>
+          <m:r>
+            <w:rPr>
+              <w:rFonts w:ascii="Cambria Math" w:eastAsiaTheme="minorEastAsia" w:hAnsi="Cambria Math" w:cs="Times New Roman"/>
+              <w:szCs w:val="24"/>
+              <w:lang w:val="en-US"/>
+            </w:rPr>
+            <m:t>=</m:t>
+          </m:r>
+          <m:sSubSup>
+            <m:sSubSupPr>
+              <m:ctrlPr>
+                <w:rPr>
+                  <w:rFonts w:ascii="Cambria Math" w:eastAsiaTheme="minorEastAsia" w:hAnsi="Cambria Math" w:cs="Times New Roman"/>
+                  <w:i/>
+                  <w:szCs w:val="24"/>
+                  <w:lang w:val="en-US"/>
+                </w:rPr>
+              </m:ctrlPr>
+            </m:sSubSupPr>
+            <m:e>
+              <m:r>
+                <w:rPr>
+                  <w:rFonts w:ascii="Cambria Math" w:eastAsiaTheme="minorEastAsia" w:hAnsi="Cambria Math" w:cs="Times New Roman"/>
+                  <w:szCs w:val="24"/>
+                  <w:lang w:val="en-US"/>
+                </w:rPr>
+                <m:t>T</m:t>
+              </m:r>
+            </m:e>
+            <m:sub>
+              <m:r>
+                <w:rPr>
+                  <w:rFonts w:ascii="Cambria Math" w:eastAsiaTheme="minorEastAsia" w:hAnsi="Cambria Math" w:cs="Times New Roman"/>
+                  <w:szCs w:val="24"/>
+                  <w:lang w:val="en-US"/>
+                </w:rPr>
+                <m:t>m</m:t>
+              </m:r>
+            </m:sub>
+            <m:sup>
+              <m:r>
+                <w:rPr>
+                  <w:rFonts w:ascii="Cambria Math" w:eastAsiaTheme="minorEastAsia" w:hAnsi="Cambria Math" w:cs="Times New Roman"/>
+                  <w:szCs w:val="24"/>
+                  <w:lang w:val="en-US"/>
+                </w:rPr>
+                <m:t>c</m:t>
+              </m:r>
+            </m:sup>
+          </m:sSubSup>
+          <m:r>
+            <w:rPr>
+              <w:rFonts w:ascii="Cambria Math" w:eastAsiaTheme="minorEastAsia" w:hAnsi="Cambria Math" w:cs="Times New Roman"/>
+              <w:szCs w:val="24"/>
+              <w:lang w:val="en-US"/>
+            </w:rPr>
+            <m:t>+</m:t>
+          </m:r>
+          <m:sSubSup>
+            <m:sSubSupPr>
+              <m:ctrlPr>
+                <w:rPr>
+                  <w:rFonts w:ascii="Cambria Math" w:eastAsiaTheme="minorEastAsia" w:hAnsi="Cambria Math" w:cs="Times New Roman"/>
+                  <w:i/>
+                  <w:szCs w:val="24"/>
+                  <w:lang w:val="en-US"/>
+                </w:rPr>
+              </m:ctrlPr>
+            </m:sSubSupPr>
+            <m:e>
+              <m:r>
+                <w:rPr>
+                  <w:rFonts w:ascii="Cambria Math" w:eastAsiaTheme="minorEastAsia" w:hAnsi="Cambria Math" w:cs="Times New Roman"/>
+                  <w:szCs w:val="24"/>
+                  <w:lang w:val="en-US"/>
+                </w:rPr>
+                <m:t>R</m:t>
+              </m:r>
+            </m:e>
+            <m:sub>
+              <m:r>
+                <w:rPr>
+                  <w:rFonts w:ascii="Cambria Math" w:eastAsiaTheme="minorEastAsia" w:hAnsi="Cambria Math" w:cs="Times New Roman"/>
+                  <w:szCs w:val="24"/>
+                  <w:lang w:val="en-US"/>
+                </w:rPr>
+                <m:t>m</m:t>
+              </m:r>
+            </m:sub>
+            <m:sup>
+              <m:r>
+                <w:rPr>
+                  <w:rFonts w:ascii="Cambria Math" w:eastAsiaTheme="minorEastAsia" w:hAnsi="Cambria Math" w:cs="Times New Roman"/>
+                  <w:szCs w:val="24"/>
+                  <w:lang w:val="en-US"/>
+                </w:rPr>
+                <m:t>c</m:t>
+              </m:r>
+            </m:sup>
+          </m:sSubSup>
+          <m:r>
+            <w:rPr>
+              <w:rFonts w:ascii="Cambria Math" w:eastAsiaTheme="minorEastAsia" w:hAnsi="Cambria Math" w:cs="Times New Roman"/>
+              <w:szCs w:val="24"/>
+              <w:lang w:val="en-US"/>
+            </w:rPr>
+            <m:t>(</m:t>
+          </m:r>
+          <m:sSubSup>
+            <m:sSubSupPr>
+              <m:ctrlPr>
+                <w:rPr>
+                  <w:rFonts w:ascii="Cambria Math" w:eastAsiaTheme="minorEastAsia" w:hAnsi="Cambria Math" w:cs="Times New Roman"/>
+                  <w:i/>
+                  <w:szCs w:val="24"/>
+                  <w:lang w:val="en-US"/>
+                </w:rPr>
+              </m:ctrlPr>
+            </m:sSubSupPr>
+            <m:e>
+              <m:r>
+                <w:rPr>
+                  <w:rFonts w:ascii="Cambria Math" w:eastAsiaTheme="minorEastAsia" w:hAnsi="Cambria Math" w:cs="Times New Roman"/>
+                  <w:szCs w:val="24"/>
+                  <w:lang w:val="en-US"/>
+                </w:rPr>
+                <m:t>T</m:t>
+              </m:r>
+            </m:e>
+            <m:sub>
+              <m:r>
+                <w:rPr>
+                  <w:rFonts w:ascii="Cambria Math" w:eastAsiaTheme="minorEastAsia" w:hAnsi="Cambria Math" w:cs="Times New Roman"/>
+                  <w:szCs w:val="24"/>
+                  <w:lang w:val="en-US"/>
+                </w:rPr>
+                <m:t>c</m:t>
+              </m:r>
+            </m:sub>
+            <m:sup>
+              <m:r>
+                <w:rPr>
+                  <w:rFonts w:ascii="Cambria Math" w:eastAsiaTheme="minorEastAsia" w:hAnsi="Cambria Math" w:cs="Times New Roman"/>
+                  <w:szCs w:val="24"/>
+                  <w:lang w:val="en-US"/>
+                </w:rPr>
+                <m:t>k</m:t>
+              </m:r>
+            </m:sup>
+          </m:sSubSup>
+          <m:r>
+            <w:rPr>
+              <w:rFonts w:ascii="Cambria Math" w:eastAsiaTheme="minorEastAsia" w:hAnsi="Cambria Math" w:cs="Times New Roman"/>
+              <w:szCs w:val="24"/>
+              <w:lang w:val="en-US"/>
+            </w:rPr>
+            <m:t>)</m:t>
+          </m:r>
+        </m:oMath>
+      </m:oMathPara>
+    </w:p>
+    <w:p>
+      <w:pPr>
+        <w:rPr>
+          <w:rFonts w:eastAsiaTheme="minorEastAsia" w:cs="Times New Roman"/>
+          <w:szCs w:val="24"/>
+        </w:rPr>
+      </w:pPr>
+      <w:r>
+        <w:rPr>
+          <w:rFonts w:eastAsiaTheme="minorEastAsia" w:cs="Times New Roman"/>
+          <w:szCs w:val="24"/>
+        </w:rPr>
+        <w:t>Потом по известному локальному переходим к позиции родителя</w:t>
+      </w:r>
+      <w:r>
+        <w:rPr>
+          <w:rFonts w:eastAsiaTheme="minorEastAsia" w:cs="Times New Roman"/>
+          <w:szCs w:val="24"/>
+        </w:rPr>
+        <w:t>:</w:t>
+      </w:r>
+    </w:p>
+    <w:p>
+      <w:pPr>
+        <w:rPr>
+          <w:rFonts w:eastAsiaTheme="minorEastAsia" w:cs="Times New Roman"/>
+          <w:szCs w:val="24"/>
+        </w:rPr>
+      </w:pPr>
+      <m:oMathPara>
+        <m:oMath>
+          <m:sSubSup>
+            <m:sSubSupPr>
+              <m:ctrlPr>
+                <w:rPr>
+                  <w:rFonts w:ascii="Cambria Math" w:eastAsiaTheme="minorEastAsia" w:hAnsi="Cambria Math" w:cs="Times New Roman"/>
+                  <w:i/>
+                  <w:szCs w:val="24"/>
+                  <w:lang w:val="en-US"/>
+                </w:rPr>
+              </m:ctrlPr>
+            </m:sSubSupPr>
+            <m:e>
+              <m:r>
+                <w:rPr>
+                  <w:rFonts w:ascii="Cambria Math" w:eastAsiaTheme="minorEastAsia" w:hAnsi="Cambria Math" w:cs="Times New Roman"/>
+                  <w:szCs w:val="24"/>
+                  <w:lang w:val="en-US"/>
+                </w:rPr>
+                <m:t>R</m:t>
+              </m:r>
+            </m:e>
+            <m:sub>
+              <m:r>
+                <w:rPr>
+                  <w:rFonts w:ascii="Cambria Math" w:eastAsiaTheme="minorEastAsia" w:hAnsi="Cambria Math" w:cs="Times New Roman"/>
+                  <w:szCs w:val="24"/>
+                  <w:lang w:val="en-US"/>
+                </w:rPr>
+                <m:t>m</m:t>
+              </m:r>
+            </m:sub>
+            <m:sup>
+              <m:r>
+                <w:rPr>
+                  <w:rFonts w:ascii="Cambria Math" w:eastAsiaTheme="minorEastAsia" w:hAnsi="Cambria Math" w:cs="Times New Roman"/>
+                  <w:szCs w:val="24"/>
+                  <w:lang w:val="en-US"/>
+                </w:rPr>
+                <m:t>g</m:t>
+              </m:r>
+            </m:sup>
+          </m:sSubSup>
+          <m:r>
+            <w:rPr>
+              <w:rFonts w:ascii="Cambria Math" w:eastAsiaTheme="minorEastAsia" w:hAnsi="Cambria Math" w:cs="Times New Roman"/>
+              <w:szCs w:val="24"/>
+              <w:lang w:val="en-US"/>
+            </w:rPr>
+            <m:t>=</m:t>
+          </m:r>
+          <m:sSubSup>
+            <m:sSubSupPr>
+              <m:ctrlPr>
+                <w:rPr>
+                  <w:rFonts w:ascii="Cambria Math" w:eastAsiaTheme="minorEastAsia" w:hAnsi="Cambria Math" w:cs="Times New Roman"/>
+                  <w:i/>
+                  <w:szCs w:val="24"/>
+                  <w:lang w:val="en-US"/>
+                </w:rPr>
+              </m:ctrlPr>
+            </m:sSubSupPr>
+            <m:e>
+              <m:r>
+                <w:rPr>
+                  <w:rFonts w:ascii="Cambria Math" w:eastAsiaTheme="minorEastAsia" w:hAnsi="Cambria Math" w:cs="Times New Roman"/>
+                  <w:szCs w:val="24"/>
+                  <w:lang w:val="en-US"/>
+                </w:rPr>
+                <m:t>R</m:t>
+              </m:r>
+            </m:e>
+            <m:sub>
+              <m:r>
+                <w:rPr>
+                  <w:rFonts w:ascii="Cambria Math" w:eastAsiaTheme="minorEastAsia" w:hAnsi="Cambria Math" w:cs="Times New Roman"/>
+                  <w:szCs w:val="24"/>
+                  <w:lang w:val="en-US"/>
+                </w:rPr>
+                <m:t>m</m:t>
+              </m:r>
+            </m:sub>
+            <m:sup>
+              <m:r>
+                <w:rPr>
+                  <w:rFonts w:ascii="Cambria Math" w:eastAsiaTheme="minorEastAsia" w:hAnsi="Cambria Math" w:cs="Times New Roman"/>
+                  <w:szCs w:val="24"/>
+                  <w:lang w:val="en-US"/>
+                </w:rPr>
+                <m:t>k</m:t>
+              </m:r>
+            </m:sup>
+          </m:sSubSup>
+          <m:r>
+            <w:rPr>
+              <w:rFonts w:ascii="Cambria Math" w:eastAsiaTheme="minorEastAsia" w:hAnsi="Cambria Math" w:cs="Times New Roman"/>
+              <w:szCs w:val="24"/>
+              <w:lang w:val="en-US"/>
+            </w:rPr>
+            <m:t>*</m:t>
+          </m:r>
+          <m:sSup>
+            <m:sSupPr>
+              <m:ctrlPr>
+                <w:rPr>
+                  <w:rFonts w:ascii="Cambria Math" w:eastAsiaTheme="minorEastAsia" w:hAnsi="Cambria Math" w:cs="Times New Roman"/>
+                  <w:i/>
+                  <w:szCs w:val="24"/>
+                  <w:lang w:val="en-US"/>
+                </w:rPr>
+              </m:ctrlPr>
+            </m:sSupPr>
+            <m:e>
+              <m:sSubSup>
+                <m:sSubSupPr>
+                  <m:ctrlPr>
+                    <w:rPr>
+                      <w:rFonts w:ascii="Cambria Math" w:eastAsiaTheme="minorEastAsia" w:hAnsi="Cambria Math" w:cs="Times New Roman"/>
+                      <w:i/>
+                      <w:szCs w:val="24"/>
+                      <w:lang w:val="en-US"/>
+                    </w:rPr>
+                  </m:ctrlPr>
+                </m:sSubSupPr>
+                <m:e>
+                  <m:r>
+                    <w:rPr>
+                      <w:rFonts w:ascii="Cambria Math" w:eastAsiaTheme="minorEastAsia" w:hAnsi="Cambria Math" w:cs="Times New Roman"/>
+                      <w:szCs w:val="24"/>
+                      <w:lang w:val="en-US"/>
+                    </w:rPr>
+                    <m:t>R</m:t>
+                  </m:r>
+                </m:e>
+                <m:sub>
+                  <m:r>
+                    <w:rPr>
+                      <w:rFonts w:ascii="Cambria Math" w:eastAsiaTheme="minorEastAsia" w:hAnsi="Cambria Math" w:cs="Times New Roman"/>
+                      <w:szCs w:val="24"/>
+                      <w:lang w:val="en-US"/>
+                    </w:rPr>
+                    <m:t>g</m:t>
+                  </m:r>
+                </m:sub>
+                <m:sup>
+                  <m:r>
+                    <w:rPr>
+                      <w:rFonts w:ascii="Cambria Math" w:eastAsiaTheme="minorEastAsia" w:hAnsi="Cambria Math" w:cs="Times New Roman"/>
+                      <w:szCs w:val="24"/>
+                      <w:lang w:val="en-US"/>
+                    </w:rPr>
+                    <m:t>k</m:t>
+                  </m:r>
+                </m:sup>
+              </m:sSubSup>
+            </m:e>
+            <m:sup>
+              <m:r>
+                <w:rPr>
+                  <w:rFonts w:ascii="Cambria Math" w:eastAsiaTheme="minorEastAsia" w:hAnsi="Cambria Math" w:cs="Times New Roman"/>
+                  <w:szCs w:val="24"/>
+                  <w:lang w:val="en-US"/>
+                </w:rPr>
+                <m:t>-</m:t>
+              </m:r>
+              <m:r>
+                <w:rPr>
+                  <w:rFonts w:ascii="Cambria Math" w:eastAsiaTheme="minorEastAsia" w:hAnsi="Cambria Math" w:cs="Times New Roman"/>
+                  <w:szCs w:val="24"/>
+                </w:rPr>
+                <m:t>1</m:t>
+              </m:r>
+            </m:sup>
+          </m:sSup>
+        </m:oMath>
+      </m:oMathPara>
+    </w:p>
+    <w:p>
+      <w:pPr>
+        <w:rPr>
+          <w:rFonts w:eastAsiaTheme="minorEastAsia" w:cs="Times New Roman"/>
+          <w:szCs w:val="24"/>
+          <w:lang w:val="en-US"/>
+        </w:rPr>
+      </w:pPr>
+      <m:oMathPara>
+        <m:oMath>
+          <m:sSubSup>
+            <m:sSubSupPr>
+              <m:ctrlPr>
+                <w:rPr>
+                  <w:rFonts w:ascii="Cambria Math" w:eastAsiaTheme="minorEastAsia" w:hAnsi="Cambria Math" w:cs="Times New Roman"/>
+                  <w:i/>
+                  <w:szCs w:val="24"/>
+                  <w:lang w:val="en-US"/>
+                </w:rPr>
+              </m:ctrlPr>
+            </m:sSubSupPr>
+            <m:e>
+              <m:r>
+                <w:rPr>
+                  <w:rFonts w:ascii="Cambria Math" w:eastAsiaTheme="minorEastAsia" w:hAnsi="Cambria Math" w:cs="Times New Roman"/>
+                  <w:szCs w:val="24"/>
+                </w:rPr>
+                <m:t>T</m:t>
+              </m:r>
+              <m:ctrlPr>
+                <w:rPr>
+                  <w:rFonts w:ascii="Cambria Math" w:eastAsiaTheme="minorEastAsia" w:hAnsi="Cambria Math" w:cs="Times New Roman"/>
+                  <w:i/>
+                  <w:szCs w:val="24"/>
+                </w:rPr>
+              </m:ctrlPr>
+            </m:e>
+            <m:sub>
+              <m:r>
+                <w:rPr>
+                  <w:rFonts w:ascii="Cambria Math" w:eastAsiaTheme="minorEastAsia" w:hAnsi="Cambria Math" w:cs="Times New Roman"/>
+                  <w:szCs w:val="24"/>
+                  <w:lang w:val="en-US"/>
+                </w:rPr>
+                <m:t>m</m:t>
+              </m:r>
+            </m:sub>
+            <m:sup>
+              <m:r>
+                <w:rPr>
+                  <w:rFonts w:ascii="Cambria Math" w:eastAsiaTheme="minorEastAsia" w:hAnsi="Cambria Math" w:cs="Times New Roman"/>
+                  <w:szCs w:val="24"/>
+                  <w:lang w:val="en-US"/>
+                </w:rPr>
+                <m:t>g</m:t>
+              </m:r>
+            </m:sup>
+          </m:sSubSup>
+          <m:r>
+            <w:rPr>
+              <w:rFonts w:ascii="Cambria Math" w:eastAsiaTheme="minorEastAsia" w:hAnsi="Cambria Math" w:cs="Times New Roman"/>
+              <w:szCs w:val="24"/>
+              <w:lang w:val="en-US"/>
+            </w:rPr>
+            <m:t>=</m:t>
+          </m:r>
+          <m:sSubSup>
+            <m:sSubSupPr>
+              <m:ctrlPr>
+                <w:rPr>
+                  <w:rFonts w:ascii="Cambria Math" w:eastAsiaTheme="minorEastAsia" w:hAnsi="Cambria Math" w:cs="Times New Roman"/>
+                  <w:i/>
+                  <w:szCs w:val="24"/>
+                  <w:lang w:val="en-US"/>
+                </w:rPr>
+              </m:ctrlPr>
+            </m:sSubSupPr>
+            <m:e>
+              <m:r>
+                <w:rPr>
+                  <w:rFonts w:ascii="Cambria Math" w:eastAsiaTheme="minorEastAsia" w:hAnsi="Cambria Math" w:cs="Times New Roman"/>
+                  <w:szCs w:val="24"/>
+                  <w:lang w:val="en-US"/>
+                </w:rPr>
+                <m:t>T</m:t>
+              </m:r>
+            </m:e>
+            <m:sub>
+              <m:r>
+                <w:rPr>
+                  <w:rFonts w:ascii="Cambria Math" w:eastAsiaTheme="minorEastAsia" w:hAnsi="Cambria Math" w:cs="Times New Roman"/>
+                  <w:szCs w:val="24"/>
+                  <w:lang w:val="en-US"/>
+                </w:rPr>
+                <m:t>m</m:t>
+              </m:r>
+            </m:sub>
+            <m:sup>
+              <m:r>
+                <w:rPr>
+                  <w:rFonts w:ascii="Cambria Math" w:eastAsiaTheme="minorEastAsia" w:hAnsi="Cambria Math" w:cs="Times New Roman"/>
+                  <w:szCs w:val="24"/>
+                  <w:lang w:val="en-US"/>
+                </w:rPr>
+                <m:t>k</m:t>
+              </m:r>
+            </m:sup>
+          </m:sSubSup>
+          <m:r>
+            <w:rPr>
+              <w:rFonts w:ascii="Cambria Math" w:eastAsiaTheme="minorEastAsia" w:hAnsi="Cambria Math" w:cs="Times New Roman"/>
+              <w:szCs w:val="24"/>
+              <w:lang w:val="en-US"/>
+            </w:rPr>
+            <m:t>-</m:t>
+          </m:r>
+          <m:sSubSup>
+            <m:sSubSupPr>
+              <m:ctrlPr>
+                <w:rPr>
+                  <w:rFonts w:ascii="Cambria Math" w:eastAsiaTheme="minorEastAsia" w:hAnsi="Cambria Math" w:cs="Times New Roman"/>
+                  <w:i/>
+                  <w:szCs w:val="24"/>
+                  <w:lang w:val="en-US"/>
+                </w:rPr>
+              </m:ctrlPr>
+            </m:sSubSupPr>
+            <m:e>
+              <m:r>
+                <w:rPr>
+                  <w:rFonts w:ascii="Cambria Math" w:eastAsiaTheme="minorEastAsia" w:hAnsi="Cambria Math" w:cs="Times New Roman"/>
+                  <w:szCs w:val="24"/>
+                  <w:lang w:val="en-US"/>
+                </w:rPr>
+                <m:t>R</m:t>
+              </m:r>
+            </m:e>
+            <m:sub>
+              <m:r>
+                <w:rPr>
+                  <w:rFonts w:ascii="Cambria Math" w:eastAsiaTheme="minorEastAsia" w:hAnsi="Cambria Math" w:cs="Times New Roman"/>
+                  <w:szCs w:val="24"/>
+                  <w:lang w:val="en-US"/>
+                </w:rPr>
+                <m:t>m</m:t>
+              </m:r>
+            </m:sub>
+            <m:sup>
+              <m:r>
+                <w:rPr>
+                  <w:rFonts w:ascii="Cambria Math" w:eastAsiaTheme="minorEastAsia" w:hAnsi="Cambria Math" w:cs="Times New Roman"/>
+                  <w:szCs w:val="24"/>
+                  <w:lang w:val="en-US"/>
+                </w:rPr>
+                <m:t>g</m:t>
+              </m:r>
+            </m:sup>
+          </m:sSubSup>
+          <m:r>
+            <w:rPr>
+              <w:rFonts w:ascii="Cambria Math" w:eastAsiaTheme="minorEastAsia" w:hAnsi="Cambria Math" w:cs="Times New Roman"/>
+              <w:szCs w:val="24"/>
+              <w:lang w:val="en-US"/>
+            </w:rPr>
+            <m:t>(</m:t>
+          </m:r>
+          <m:sSubSup>
+            <m:sSubSupPr>
+              <m:ctrlPr>
+                <w:rPr>
+                  <w:rFonts w:ascii="Cambria Math" w:eastAsiaTheme="minorEastAsia" w:hAnsi="Cambria Math" w:cs="Times New Roman"/>
+                  <w:i/>
+                  <w:szCs w:val="24"/>
+                  <w:lang w:val="en-US"/>
+                </w:rPr>
+              </m:ctrlPr>
+            </m:sSubSupPr>
+            <m:e>
+              <m:r>
+                <w:rPr>
+                  <w:rFonts w:ascii="Cambria Math" w:eastAsiaTheme="minorEastAsia" w:hAnsi="Cambria Math" w:cs="Times New Roman"/>
+                  <w:szCs w:val="24"/>
+                  <w:lang w:val="en-US"/>
+                </w:rPr>
+                <m:t>T</m:t>
+              </m:r>
+            </m:e>
+            <m:sub>
+              <m:r>
+                <w:rPr>
+                  <w:rFonts w:ascii="Cambria Math" w:eastAsiaTheme="minorEastAsia" w:hAnsi="Cambria Math" w:cs="Times New Roman"/>
+                  <w:szCs w:val="24"/>
+                  <w:lang w:val="en-US"/>
+                </w:rPr>
+                <m:t>g</m:t>
+              </m:r>
+            </m:sub>
+            <m:sup>
+              <m:r>
+                <w:rPr>
+                  <w:rFonts w:ascii="Cambria Math" w:eastAsiaTheme="minorEastAsia" w:hAnsi="Cambria Math" w:cs="Times New Roman"/>
+                  <w:szCs w:val="24"/>
+                  <w:lang w:val="en-US"/>
+                </w:rPr>
+                <m:t>k</m:t>
+              </m:r>
+            </m:sup>
+          </m:sSubSup>
+          <m:r>
+            <w:rPr>
+              <w:rFonts w:ascii="Cambria Math" w:eastAsiaTheme="minorEastAsia" w:hAnsi="Cambria Math" w:cs="Times New Roman"/>
+              <w:szCs w:val="24"/>
+              <w:lang w:val="en-US"/>
+            </w:rPr>
+            <m:t>)</m:t>
+          </m:r>
+        </m:oMath>
+      </m:oMathPara>
+    </w:p>
+    <w:p>
+      <w:pPr>
+        <w:rPr>
+          <w:rFonts w:eastAsiaTheme="minorEastAsia" w:cs="Times New Roman"/>
+          <w:szCs w:val="24"/>
+        </w:rPr>
+      </w:pPr>
+      <w:r>
+        <w:rPr>
+          <w:rFonts w:eastAsiaTheme="minorEastAsia" w:cs="Times New Roman"/>
+          <w:szCs w:val="24"/>
+        </w:rPr>
+        <w:t xml:space="preserve">В случае </w:t>
+      </w:r>
+      <w:r>
+        <w:rPr>
+          <w:rFonts w:eastAsiaTheme="minorEastAsia" w:cs="Times New Roman"/>
+          <w:szCs w:val="24"/>
+          <w:lang w:val="en-US"/>
+        </w:rPr>
+        <w:t>vtk</w:t>
+      </w:r>
+      <w:r>
+        <w:rPr>
+          <w:rFonts w:eastAsiaTheme="minorEastAsia" w:cs="Times New Roman"/>
+          <w:szCs w:val="24"/>
+        </w:rPr>
+        <w:t xml:space="preserve"> </w:t>
+      </w:r>
+      <w:r>
+        <w:rPr>
+          <w:rFonts w:eastAsiaTheme="minorEastAsia" w:cs="Times New Roman"/>
+          <w:szCs w:val="24"/>
+        </w:rPr>
+        <w:t>проводятся аналогичные преобразов</w:t>
+      </w:r>
+      <w:r>
+        <w:rPr>
+          <w:rFonts w:eastAsiaTheme="minorEastAsia" w:cs="Times New Roman"/>
+          <w:szCs w:val="24"/>
+        </w:rPr>
+        <w:t>ания, пропуская второй этап, так как в этом случае условная позиция гриппера соответствует позиции конструкции.</w:t>
+      </w:r>
+    </w:p>
+    <w:p>
+      <w:pPr>
+        <w:rPr>
+          <w:rFonts w:eastAsiaTheme="minorEastAsia" w:cs="Times New Roman"/>
+          <w:szCs w:val="24"/>
+          <w:lang w:val="en-US"/>
+        </w:rPr>
+      </w:pPr>
+      <w:r>
+        <w:rPr>
+          <w:rFonts w:eastAsiaTheme="minorEastAsia" w:cs="Times New Roman"/>
+          <w:szCs w:val="24"/>
+        </w:rPr>
+        <w:lastRenderedPageBreak/>
+        <w:t>Также</w:t>
+      </w:r>
+      <w:r>
+        <w:rPr>
+          <w:rFonts w:eastAsiaTheme="minorEastAsia" w:cs="Times New Roman"/>
+          <w:szCs w:val="24"/>
+        </w:rPr>
+        <w:t xml:space="preserve"> в </w:t>
+      </w:r>
+      <w:r>
+        <w:rPr>
+          <w:rFonts w:eastAsiaTheme="minorEastAsia" w:cs="Times New Roman"/>
+          <w:szCs w:val="24"/>
+          <w:lang w:val="en-US"/>
+        </w:rPr>
+        <w:t>vtk</w:t>
+      </w:r>
+      <w:r>
+        <w:rPr>
+          <w:rFonts w:eastAsiaTheme="minorEastAsia" w:cs="Times New Roman"/>
+          <w:szCs w:val="24"/>
+        </w:rPr>
+        <w:t xml:space="preserve"> </w:t>
+      </w:r>
+      <w:r>
+        <w:rPr>
+          <w:rFonts w:eastAsiaTheme="minorEastAsia" w:cs="Times New Roman"/>
+          <w:szCs w:val="24"/>
+        </w:rPr>
+        <w:t xml:space="preserve">мы </w:t>
+      </w:r>
+      <w:r>
+        <w:rPr>
+          <w:rFonts w:eastAsiaTheme="minorEastAsia" w:cs="Times New Roman"/>
+          <w:szCs w:val="24"/>
+        </w:rPr>
+        <w:t>повторяем положение камеры и ее внутренние параметры</w:t>
+      </w:r>
+      <w:r>
+        <w:rPr>
+          <w:rFonts w:eastAsiaTheme="minorEastAsia" w:cs="Times New Roman"/>
+          <w:szCs w:val="24"/>
+        </w:rPr>
+        <w:t xml:space="preserve"> [</w:t>
+      </w:r>
+      <w:r>
+        <w:rPr>
+          <w:rFonts w:eastAsiaTheme="minorEastAsia" w:cs="Times New Roman"/>
+          <w:szCs w:val="24"/>
+        </w:rPr>
+        <w:t xml:space="preserve">если надо, добавить объяснение что именно </w:t>
+      </w:r>
+      <w:r>
+        <w:rPr>
+          <w:rFonts w:eastAsiaTheme="minorEastAsia" w:cs="Times New Roman"/>
+          <w:szCs w:val="24"/>
+        </w:rPr>
+        <w:t>имеется в виду</w:t>
+      </w:r>
+      <w:r>
+        <w:rPr>
+          <w:rFonts w:eastAsiaTheme="minorEastAsia" w:cs="Times New Roman"/>
+          <w:szCs w:val="24"/>
+        </w:rPr>
+        <w:t>]</w:t>
+      </w:r>
+      <w:r>
+        <w:rPr>
+          <w:rFonts w:eastAsiaTheme="minorEastAsia" w:cs="Times New Roman"/>
+          <w:szCs w:val="24"/>
+        </w:rPr>
+        <w:t>, полученные на основе реальной камеры</w:t>
+      </w:r>
+      <w:r>
+        <w:rPr>
+          <w:rFonts w:eastAsiaTheme="minorEastAsia" w:cs="Times New Roman"/>
+          <w:szCs w:val="24"/>
+        </w:rPr>
+        <w:t>.</w:t>
+      </w:r>
+    </w:p>
+    <w:p>
+      <w:pPr>
+        <w:rPr>
+          <w:rFonts w:eastAsiaTheme="minorEastAsia" w:cs="Times New Roman"/>
+          <w:szCs w:val="24"/>
+          <w:lang w:val="en-US"/>
+        </w:rPr>
+      </w:pPr>
+      <w:r>
+        <w:rPr>
+          <w:rFonts w:eastAsiaTheme="minorEastAsia" w:cs="Times New Roman"/>
+          <w:szCs w:val="24"/>
+        </w:rPr>
+        <w:t>Внутренние параметры</w:t>
+      </w:r>
+      <w:r>
+        <w:rPr>
+          <w:rFonts w:eastAsiaTheme="minorEastAsia" w:cs="Times New Roman"/>
+          <w:szCs w:val="24"/>
+          <w:lang w:val="en-US"/>
+        </w:rPr>
+        <w:t>:</w:t>
+      </w:r>
+    </w:p>
+    <w:p>
+      <w:pPr>
+        <w:rPr>
+          <w:rFonts w:eastAsiaTheme="minorEastAsia" w:cs="Times New Roman"/>
+          <w:szCs w:val="24"/>
+          <w:lang w:val="en-US"/>
+        </w:rPr>
+      </w:pPr>
+      <m:oMathPara>
+        <m:oMath>
+          <m:r>
+            <w:rPr>
+              <w:rFonts w:ascii="Cambria Math" w:eastAsiaTheme="minorEastAsia" w:hAnsi="Cambria Math" w:cs="Times New Roman"/>
+              <w:szCs w:val="24"/>
+            </w:rPr>
+            <m:t>C</m:t>
+          </m:r>
+          <m:r>
+            <w:rPr>
+              <w:rFonts w:ascii="Cambria Math" w:eastAsiaTheme="minorEastAsia" w:hAnsi="Cambria Math" w:cs="Times New Roman"/>
+              <w:szCs w:val="24"/>
+              <w:lang w:val="en-US"/>
+            </w:rPr>
+            <m:t>=</m:t>
+          </m:r>
+          <m:m>
+            <m:mPr>
+              <m:mcs>
+                <m:mc>
+                  <m:mcPr>
+                    <m:count m:val="3"/>
+                    <m:mcJc m:val="center"/>
+                  </m:mcPr>
+                </m:mc>
+              </m:mcs>
+              <m:ctrlPr>
+                <w:rPr>
+                  <w:rFonts w:ascii="Cambria Math" w:eastAsiaTheme="minorEastAsia" w:hAnsi="Cambria Math" w:cs="Times New Roman"/>
+                  <w:i/>
+                  <w:szCs w:val="24"/>
+                  <w:lang w:val="en-US"/>
+                </w:rPr>
+              </m:ctrlPr>
+            </m:mPr>
+            <m:mr>
+              <m:e>
+                <m:r>
+                  <w:rPr>
+                    <w:rFonts w:ascii="Cambria Math" w:eastAsiaTheme="minorEastAsia" w:hAnsi="Cambria Math" w:cs="Times New Roman"/>
+                    <w:szCs w:val="24"/>
+                    <w:lang w:val="en-US"/>
+                  </w:rPr>
+                  <m:t>fx</m:t>
+                </m:r>
+              </m:e>
+              <m:e>
+                <m:r>
+                  <w:rPr>
+                    <w:rFonts w:ascii="Cambria Math" w:eastAsiaTheme="minorEastAsia" w:hAnsi="Cambria Math" w:cs="Times New Roman"/>
+                    <w:szCs w:val="24"/>
+                    <w:lang w:val="en-US"/>
+                  </w:rPr>
+                  <m:t>0</m:t>
+                </m:r>
+              </m:e>
+              <m:e>
+                <m:r>
+                  <w:rPr>
+                    <w:rFonts w:ascii="Cambria Math" w:eastAsiaTheme="minorEastAsia" w:hAnsi="Cambria Math" w:cs="Times New Roman"/>
+                    <w:szCs w:val="24"/>
+                    <w:lang w:val="en-US"/>
+                  </w:rPr>
+                  <m:t>cx</m:t>
+                </m:r>
+              </m:e>
+            </m:mr>
+            <m:mr>
+              <m:e>
+                <m:r>
+                  <w:rPr>
+                    <w:rFonts w:ascii="Cambria Math" w:eastAsiaTheme="minorEastAsia" w:hAnsi="Cambria Math" w:cs="Times New Roman"/>
+                    <w:szCs w:val="24"/>
+                    <w:lang w:val="en-US"/>
+                  </w:rPr>
+                  <m:t>0</m:t>
+                </m:r>
+              </m:e>
+              <m:e>
+                <m:r>
+                  <w:rPr>
+                    <w:rFonts w:ascii="Cambria Math" w:eastAsiaTheme="minorEastAsia" w:hAnsi="Cambria Math" w:cs="Times New Roman"/>
+                    <w:szCs w:val="24"/>
+                    <w:lang w:val="en-US"/>
+                  </w:rPr>
+                  <m:t>fy</m:t>
+                </m:r>
+              </m:e>
+              <m:e>
+                <m:r>
+                  <w:rPr>
+                    <w:rFonts w:ascii="Cambria Math" w:eastAsiaTheme="minorEastAsia" w:hAnsi="Cambria Math" w:cs="Times New Roman"/>
+                    <w:szCs w:val="24"/>
+                    <w:lang w:val="en-US"/>
+                  </w:rPr>
+                  <m:t>cy</m:t>
+                </m:r>
+              </m:e>
+            </m:mr>
+            <m:mr>
+              <m:e>
+                <m:r>
+                  <w:rPr>
+                    <w:rFonts w:ascii="Cambria Math" w:eastAsiaTheme="minorEastAsia" w:hAnsi="Cambria Math" w:cs="Times New Roman"/>
+                    <w:szCs w:val="24"/>
+                    <w:lang w:val="en-US"/>
+                  </w:rPr>
+                  <m:t>0</m:t>
+                </m:r>
+              </m:e>
+              <m:e>
+                <m:r>
+                  <w:rPr>
+                    <w:rFonts w:ascii="Cambria Math" w:eastAsiaTheme="minorEastAsia" w:hAnsi="Cambria Math" w:cs="Times New Roman"/>
+                    <w:szCs w:val="24"/>
+                    <w:lang w:val="en-US"/>
+                  </w:rPr>
+                  <m:t>0</m:t>
+                </m:r>
+              </m:e>
+              <m:e>
+                <m:r>
+                  <w:rPr>
+                    <w:rFonts w:ascii="Cambria Math" w:eastAsiaTheme="minorEastAsia" w:hAnsi="Cambria Math" w:cs="Times New Roman"/>
+                    <w:szCs w:val="24"/>
+                    <w:lang w:val="en-US"/>
+                  </w:rPr>
+                  <m:t>1</m:t>
+                </m:r>
+              </m:e>
+            </m:mr>
+          </m:m>
+        </m:oMath>
+      </m:oMathPara>
+    </w:p>
+    <w:p>
+      <w:pPr>
+        <w:rPr>
+          <w:rFonts w:eastAsiaTheme="minorEastAsia" w:cs="Times New Roman"/>
+          <w:szCs w:val="24"/>
+          <w:lang w:val="en-US"/>
+        </w:rPr>
+      </w:pPr>
+      <w:r>
+        <w:rPr>
+          <w:rFonts w:eastAsiaTheme="minorEastAsia" w:cs="Times New Roman"/>
+          <w:szCs w:val="24"/>
+        </w:rPr>
+        <w:t xml:space="preserve">Размер изображения </w:t>
+      </w:r>
+      <w:r>
+        <w:rPr>
+          <w:rFonts w:eastAsiaTheme="minorEastAsia" w:cs="Times New Roman"/>
+          <w:szCs w:val="24"/>
+        </w:rPr>
+        <w:t>(</w:t>
+      </w:r>
+      <m:oMath>
+        <m:r>
+          <w:rPr>
+            <w:rFonts w:ascii="Cambria Math" w:eastAsiaTheme="minorEastAsia" w:hAnsi="Cambria Math" w:cs="Times New Roman"/>
+            <w:szCs w:val="24"/>
+            <w:lang w:val="en-US"/>
+          </w:rPr>
+          <m:t>w</m:t>
+        </m:r>
+      </m:oMath>
+      <w:r>
+        <w:rPr>
+          <w:rFonts w:eastAsiaTheme="minorEastAsia" w:cs="Times New Roman"/>
+          <w:szCs w:val="24"/>
+        </w:rPr>
+        <w:t xml:space="preserve"> – </w:t>
+      </w:r>
+      <w:r>
+        <w:rPr>
+          <w:rFonts w:eastAsiaTheme="minorEastAsia" w:cs="Times New Roman"/>
+          <w:szCs w:val="24"/>
+        </w:rPr>
+        <w:t xml:space="preserve">пикселей по ширине, </w:t>
+      </w:r>
+      <m:oMath>
+        <m:r>
+          <w:rPr>
+            <w:rFonts w:ascii="Cambria Math" w:eastAsiaTheme="minorEastAsia" w:hAnsi="Cambria Math" w:cs="Times New Roman"/>
+            <w:szCs w:val="24"/>
+          </w:rPr>
+          <m:t>h</m:t>
+        </m:r>
+      </m:oMath>
+      <w:r>
+        <w:rPr>
+          <w:rFonts w:eastAsiaTheme="minorEastAsia" w:cs="Times New Roman"/>
+          <w:szCs w:val="24"/>
+        </w:rPr>
+        <w:t xml:space="preserve"> - </w:t>
+      </w:r>
+      <w:r>
+        <w:rPr>
+          <w:rFonts w:eastAsiaTheme="minorEastAsia" w:cs="Times New Roman"/>
+          <w:szCs w:val="24"/>
+        </w:rPr>
+        <w:t>по высоте</w:t>
+      </w:r>
+      <w:r>
+        <w:rPr>
+          <w:rFonts w:eastAsiaTheme="minorEastAsia" w:cs="Times New Roman"/>
+          <w:szCs w:val="24"/>
+        </w:rPr>
+        <w:t>)</w:t>
+      </w:r>
+      <w:r>
+        <w:rPr>
+          <w:rFonts w:eastAsiaTheme="minorEastAsia" w:cs="Times New Roman"/>
+          <w:szCs w:val="24"/>
+        </w:rPr>
+        <w:t>. Тогда центр окна (</w:t>
+      </w:r>
+      <m:oMath>
+        <m:r>
+          <w:rPr>
+            <w:rFonts w:ascii="Cambria Math" w:eastAsiaTheme="minorEastAsia" w:hAnsi="Cambria Math" w:cs="Times New Roman"/>
+            <w:szCs w:val="24"/>
+          </w:rPr>
+          <m:t>w</m:t>
+        </m:r>
+        <m:r>
+          <w:rPr>
+            <w:rFonts w:ascii="Cambria Math" w:eastAsiaTheme="minorEastAsia" w:hAnsi="Cambria Math" w:cs="Times New Roman"/>
+            <w:szCs w:val="24"/>
+            <w:lang w:val="en-US"/>
+          </w:rPr>
+          <m:t>c</m:t>
+        </m:r>
+      </m:oMath>
+      <w:r>
+        <w:rPr>
+          <w:rFonts w:eastAsiaTheme="minorEastAsia" w:cs="Times New Roman"/>
+          <w:szCs w:val="24"/>
+        </w:rPr>
+        <w:t>)</w:t>
+      </w:r>
+      <w:r>
+        <w:rPr>
+          <w:rFonts w:eastAsiaTheme="minorEastAsia" w:cs="Times New Roman"/>
+          <w:szCs w:val="24"/>
+        </w:rPr>
+        <w:t xml:space="preserve">, </w:t>
+      </w:r>
+      <w:r>
+        <w:rPr>
+          <w:rFonts w:eastAsiaTheme="minorEastAsia" w:cs="Times New Roman"/>
+          <w:szCs w:val="24"/>
+        </w:rPr>
+        <w:t>угол зрения (</w:t>
+      </w:r>
+      <w:r>
+        <w:rPr>
+          <w:rFonts w:eastAsiaTheme="minorEastAsia" w:cs="Times New Roman"/>
+          <w:szCs w:val="24"/>
+          <w:lang w:val="en-US"/>
+        </w:rPr>
+        <w:t>va</w:t>
+      </w:r>
+      <w:r>
+        <w:rPr>
+          <w:rFonts w:eastAsiaTheme="minorEastAsia" w:cs="Times New Roman"/>
+          <w:szCs w:val="24"/>
+        </w:rPr>
+        <w:t>) и трансформация будут</w:t>
+      </w:r>
+      <w:r>
+        <w:rPr>
+          <w:rFonts w:eastAsiaTheme="minorEastAsia" w:cs="Times New Roman"/>
+          <w:szCs w:val="24"/>
+        </w:rPr>
+        <w:t xml:space="preserve"> </w:t>
+      </w:r>
+      <w:r>
+        <w:rPr>
+          <w:rFonts w:eastAsiaTheme="minorEastAsia" w:cs="Times New Roman"/>
+          <w:szCs w:val="24"/>
+        </w:rPr>
+        <w:t>(</w:t>
+      </w:r>
+      <w:r>
+        <w:rPr>
+          <w:rFonts w:eastAsiaTheme="minorEastAsia" w:cs="Times New Roman"/>
+          <w:szCs w:val="24"/>
+          <w:lang w:val="en-US"/>
+        </w:rPr>
+        <w:t>t</w:t>
+      </w:r>
+      <w:r>
+        <w:rPr>
+          <w:rFonts w:eastAsiaTheme="minorEastAsia" w:cs="Times New Roman"/>
+          <w:szCs w:val="24"/>
+        </w:rPr>
+        <w:t>)</w:t>
+      </w:r>
+      <w:r>
+        <w:rPr>
+          <w:rFonts w:eastAsiaTheme="minorEastAsia" w:cs="Times New Roman"/>
+          <w:szCs w:val="24"/>
+        </w:rPr>
+        <w:t>:</w:t>
+      </w:r>
+    </w:p>
+    <w:p>
+      <w:pPr>
+        <w:rPr>
+          <w:rFonts w:eastAsiaTheme="minorEastAsia" w:cs="Times New Roman"/>
+          <w:szCs w:val="24"/>
+          <w:lang w:val="en-US"/>
+        </w:rPr>
+      </w:pPr>
+      <m:oMathPara>
+        <m:oMath>
+          <m:r>
+            <w:rPr>
+              <w:rFonts w:ascii="Cambria Math" w:eastAsiaTheme="minorEastAsia" w:hAnsi="Cambria Math" w:cs="Times New Roman"/>
+              <w:szCs w:val="24"/>
+              <w:lang w:val="en-US"/>
+            </w:rPr>
+            <m:t>wc=</m:t>
+          </m:r>
+          <m:m>
+            <m:mPr>
+              <m:mcs>
+                <m:mc>
+                  <m:mcPr>
+                    <m:count m:val="2"/>
+                    <m:mcJc m:val="center"/>
+                  </m:mcPr>
+                </m:mc>
+              </m:mcs>
+              <m:ctrlPr>
+                <w:rPr>
+                  <w:rFonts w:ascii="Cambria Math" w:eastAsiaTheme="minorEastAsia" w:hAnsi="Cambria Math" w:cs="Times New Roman"/>
+                  <w:i/>
+                  <w:szCs w:val="24"/>
+                  <w:lang w:val="en-US"/>
+                </w:rPr>
+              </m:ctrlPr>
+            </m:mPr>
+            <m:mr>
+              <m:e>
+                <m:r>
+                  <w:rPr>
+                    <w:rFonts w:ascii="Cambria Math" w:eastAsiaTheme="minorEastAsia" w:hAnsi="Cambria Math" w:cs="Times New Roman"/>
+                    <w:szCs w:val="24"/>
+                    <w:lang w:val="en-US"/>
+                  </w:rPr>
+                  <m:t>-</m:t>
+                </m:r>
+                <m:f>
+                  <m:fPr>
+                    <m:ctrlPr>
+                      <w:rPr>
+                        <w:rFonts w:ascii="Cambria Math" w:eastAsiaTheme="minorEastAsia" w:hAnsi="Cambria Math" w:cs="Times New Roman"/>
+                        <w:i/>
+                        <w:szCs w:val="24"/>
+                        <w:lang w:val="en-US"/>
+                      </w:rPr>
+                    </m:ctrlPr>
+                  </m:fPr>
+                  <m:num>
+                    <m:r>
+                      <w:rPr>
+                        <w:rFonts w:ascii="Cambria Math" w:eastAsiaTheme="minorEastAsia" w:hAnsi="Cambria Math" w:cs="Times New Roman"/>
+                        <w:szCs w:val="24"/>
+                        <w:lang w:val="en-US"/>
+                      </w:rPr>
+                      <m:t>2</m:t>
+                    </m:r>
+                    <m:d>
+                      <m:dPr>
+                        <m:ctrlPr>
+                          <w:rPr>
+                            <w:rFonts w:ascii="Cambria Math" w:eastAsiaTheme="minorEastAsia" w:hAnsi="Cambria Math" w:cs="Times New Roman"/>
+                            <w:i/>
+                            <w:szCs w:val="24"/>
+                            <w:lang w:val="en-US"/>
+                          </w:rPr>
+                        </m:ctrlPr>
+                      </m:dPr>
+                      <m:e>
+                        <m:r>
+                          <w:rPr>
+                            <w:rFonts w:ascii="Cambria Math" w:eastAsiaTheme="minorEastAsia" w:hAnsi="Cambria Math" w:cs="Times New Roman"/>
+                            <w:szCs w:val="24"/>
+                            <w:lang w:val="en-US"/>
+                          </w:rPr>
+                          <m:t>cx-</m:t>
+                        </m:r>
+                        <m:f>
+                          <m:fPr>
+                            <m:ctrlPr>
+                              <w:rPr>
+                                <w:rFonts w:ascii="Cambria Math" w:eastAsiaTheme="minorEastAsia" w:hAnsi="Cambria Math" w:cs="Times New Roman"/>
+                                <w:i/>
+                                <w:szCs w:val="24"/>
+                                <w:lang w:val="en-US"/>
+                              </w:rPr>
+                            </m:ctrlPr>
+                          </m:fPr>
+                          <m:num>
+                            <m:r>
+                              <w:rPr>
+                                <w:rFonts w:ascii="Cambria Math" w:eastAsiaTheme="minorEastAsia" w:hAnsi="Cambria Math" w:cs="Times New Roman"/>
+                                <w:szCs w:val="24"/>
+                                <w:lang w:val="en-US"/>
+                              </w:rPr>
+                              <m:t>w</m:t>
+                            </m:r>
+                          </m:num>
+                          <m:den>
+                            <m:r>
+                              <w:rPr>
+                                <w:rFonts w:ascii="Cambria Math" w:eastAsiaTheme="minorEastAsia" w:hAnsi="Cambria Math" w:cs="Times New Roman"/>
+                                <w:szCs w:val="24"/>
+                                <w:lang w:val="en-US"/>
+                              </w:rPr>
+                              <m:t>2</m:t>
+                            </m:r>
+                          </m:den>
+                        </m:f>
+                      </m:e>
+                    </m:d>
+                  </m:num>
+                  <m:den>
+                    <m:r>
+                      <w:rPr>
+                        <w:rFonts w:ascii="Cambria Math" w:eastAsiaTheme="minorEastAsia" w:hAnsi="Cambria Math" w:cs="Times New Roman"/>
+                        <w:szCs w:val="24"/>
+                        <w:lang w:val="en-US"/>
+                      </w:rPr>
+                      <m:t>w</m:t>
+                    </m:r>
+                  </m:den>
+                </m:f>
+              </m:e>
+              <m:e>
+                <m:f>
+                  <m:fPr>
+                    <m:ctrlPr>
+                      <w:rPr>
+                        <w:rFonts w:ascii="Cambria Math" w:eastAsiaTheme="minorEastAsia" w:hAnsi="Cambria Math" w:cs="Times New Roman"/>
+                        <w:i/>
+                        <w:szCs w:val="24"/>
+                        <w:lang w:val="en-US"/>
+                      </w:rPr>
+                    </m:ctrlPr>
+                  </m:fPr>
+                  <m:num>
+                    <m:r>
+                      <w:rPr>
+                        <w:rFonts w:ascii="Cambria Math" w:eastAsiaTheme="minorEastAsia" w:hAnsi="Cambria Math" w:cs="Times New Roman"/>
+                        <w:szCs w:val="24"/>
+                        <w:lang w:val="en-US"/>
+                      </w:rPr>
+                      <m:t>2</m:t>
+                    </m:r>
+                    <m:d>
+                      <m:dPr>
+                        <m:ctrlPr>
+                          <w:rPr>
+                            <w:rFonts w:ascii="Cambria Math" w:eastAsiaTheme="minorEastAsia" w:hAnsi="Cambria Math" w:cs="Times New Roman"/>
+                            <w:i/>
+                            <w:szCs w:val="24"/>
+                            <w:lang w:val="en-US"/>
+                          </w:rPr>
+                        </m:ctrlPr>
+                      </m:dPr>
+                      <m:e>
+                        <m:r>
+                          <w:rPr>
+                            <w:rFonts w:ascii="Cambria Math" w:eastAsiaTheme="minorEastAsia" w:hAnsi="Cambria Math" w:cs="Times New Roman"/>
+                            <w:szCs w:val="24"/>
+                            <w:lang w:val="en-US"/>
+                          </w:rPr>
+                          <m:t>c</m:t>
+                        </m:r>
+                        <m:r>
+                          <w:rPr>
+                            <w:rFonts w:ascii="Cambria Math" w:eastAsiaTheme="minorEastAsia" w:hAnsi="Cambria Math" w:cs="Times New Roman"/>
+                            <w:szCs w:val="24"/>
+                            <w:lang w:val="en-US"/>
+                          </w:rPr>
+                          <m:t>y</m:t>
+                        </m:r>
+                        <m:r>
+                          <w:rPr>
+                            <w:rFonts w:ascii="Cambria Math" w:eastAsiaTheme="minorEastAsia" w:hAnsi="Cambria Math" w:cs="Times New Roman"/>
+                            <w:szCs w:val="24"/>
+                            <w:lang w:val="en-US"/>
+                          </w:rPr>
+                          <m:t>-</m:t>
+                        </m:r>
+                        <m:f>
+                          <m:fPr>
+                            <m:ctrlPr>
+                              <w:rPr>
+                                <w:rFonts w:ascii="Cambria Math" w:eastAsiaTheme="minorEastAsia" w:hAnsi="Cambria Math" w:cs="Times New Roman"/>
+                                <w:i/>
+                                <w:szCs w:val="24"/>
+                                <w:lang w:val="en-US"/>
+                              </w:rPr>
+                            </m:ctrlPr>
+                          </m:fPr>
+                          <m:num>
+                            <m:r>
+                              <w:rPr>
+                                <w:rFonts w:ascii="Cambria Math" w:eastAsiaTheme="minorEastAsia" w:hAnsi="Cambria Math" w:cs="Times New Roman"/>
+                                <w:szCs w:val="24"/>
+                                <w:lang w:val="en-US"/>
+                              </w:rPr>
+                              <m:t>h</m:t>
+                            </m:r>
+                          </m:num>
+                          <m:den>
+                            <m:r>
+                              <w:rPr>
+                                <w:rFonts w:ascii="Cambria Math" w:eastAsiaTheme="minorEastAsia" w:hAnsi="Cambria Math" w:cs="Times New Roman"/>
+                                <w:szCs w:val="24"/>
+                                <w:lang w:val="en-US"/>
+                              </w:rPr>
+                              <m:t>2</m:t>
+                            </m:r>
+                          </m:den>
+                        </m:f>
+                      </m:e>
+                    </m:d>
+                  </m:num>
+                  <m:den>
+                    <m:r>
+                      <w:rPr>
+                        <w:rFonts w:ascii="Cambria Math" w:eastAsiaTheme="minorEastAsia" w:hAnsi="Cambria Math" w:cs="Times New Roman"/>
+                        <w:szCs w:val="24"/>
+                        <w:lang w:val="en-US"/>
+                      </w:rPr>
+                      <m:t>h</m:t>
+                    </m:r>
+                  </m:den>
+                </m:f>
+              </m:e>
+            </m:mr>
+          </m:m>
+        </m:oMath>
+      </m:oMathPara>
+    </w:p>
+    <w:p>
+      <w:pPr>
+        <w:rPr>
+          <w:rFonts w:eastAsiaTheme="minorEastAsia" w:cs="Times New Roman"/>
+          <w:szCs w:val="24"/>
+          <w:lang w:val="en-US"/>
+        </w:rPr>
+      </w:pPr>
+      <m:oMathPara>
+        <m:oMath>
+          <m:r>
+            <w:rPr>
+              <w:rFonts w:ascii="Cambria Math" w:eastAsiaTheme="minorEastAsia" w:hAnsi="Cambria Math" w:cs="Times New Roman"/>
+              <w:szCs w:val="24"/>
+              <w:lang w:val="en-US"/>
+            </w:rPr>
+            <m:t>va=2*arctan2(</m:t>
+          </m:r>
+          <m:f>
+            <m:fPr>
+              <m:ctrlPr>
+                <w:rPr>
+                  <w:rFonts w:ascii="Cambria Math" w:eastAsiaTheme="minorEastAsia" w:hAnsi="Cambria Math" w:cs="Times New Roman"/>
+                  <w:i/>
+                  <w:szCs w:val="24"/>
+                  <w:lang w:val="en-US"/>
+                </w:rPr>
+              </m:ctrlPr>
+            </m:fPr>
+            <m:num>
+              <m:r>
+                <w:rPr>
+                  <w:rFonts w:ascii="Cambria Math" w:eastAsiaTheme="minorEastAsia" w:hAnsi="Cambria Math" w:cs="Times New Roman"/>
+                  <w:szCs w:val="24"/>
+                  <w:lang w:val="en-US"/>
+                </w:rPr>
+                <m:t>h</m:t>
+              </m:r>
+            </m:num>
+            <m:den>
+              <m:r>
+                <w:rPr>
+                  <w:rFonts w:ascii="Cambria Math" w:eastAsiaTheme="minorEastAsia" w:hAnsi="Cambria Math" w:cs="Times New Roman"/>
+                  <w:szCs w:val="24"/>
+                  <w:lang w:val="en-US"/>
+                </w:rPr>
+                <m:t>2</m:t>
+              </m:r>
+            </m:den>
+          </m:f>
+          <m:r>
+            <w:rPr>
+              <w:rFonts w:ascii="Cambria Math" w:eastAsiaTheme="minorEastAsia" w:hAnsi="Cambria Math" w:cs="Times New Roman"/>
+              <w:szCs w:val="24"/>
+              <w:lang w:val="en-US"/>
+            </w:rPr>
+            <m:t>, fy)</m:t>
+          </m:r>
+        </m:oMath>
+      </m:oMathPara>
+    </w:p>
+    <w:p>
+      <w:pPr>
+        <w:rPr>
+          <w:rFonts w:eastAsiaTheme="minorEastAsia" w:cs="Times New Roman"/>
+          <w:szCs w:val="24"/>
+          <w:lang w:val="en-US"/>
+        </w:rPr>
+      </w:pPr>
+      <m:oMathPara>
+        <m:oMath>
+          <m:r>
+            <w:rPr>
+              <w:rFonts w:ascii="Cambria Math" w:eastAsiaTheme="minorEastAsia" w:hAnsi="Cambria Math" w:cs="Times New Roman"/>
+              <w:szCs w:val="24"/>
+              <w:lang w:val="en-US"/>
+            </w:rPr>
+            <m:t>t=</m:t>
+          </m:r>
+          <m:sSub>
+            <m:sSubPr>
+              <m:ctrlPr>
+                <w:rPr>
+                  <w:rFonts w:ascii="Cambria Math" w:eastAsiaTheme="minorEastAsia" w:hAnsi="Cambria Math" w:cs="Times New Roman"/>
+                  <w:i/>
+                  <w:szCs w:val="24"/>
+                  <w:lang w:val="en-US"/>
+                </w:rPr>
+              </m:ctrlPr>
+            </m:sSubPr>
+            <m:e>
+              <m:r>
+                <w:rPr>
+                  <w:rFonts w:ascii="Cambria Math" w:eastAsiaTheme="minorEastAsia" w:hAnsi="Cambria Math" w:cs="Times New Roman"/>
+                  <w:szCs w:val="24"/>
+                  <w:lang w:val="en-US"/>
+                </w:rPr>
+                <m:t>E</m:t>
+              </m:r>
+            </m:e>
+            <m:sub>
+              <m:r>
+                <w:rPr>
+                  <w:rFonts w:ascii="Cambria Math" w:eastAsiaTheme="minorEastAsia" w:hAnsi="Cambria Math" w:cs="Times New Roman"/>
+                  <w:szCs w:val="24"/>
+                  <w:lang w:val="en-US"/>
+                </w:rPr>
+                <m:t>4</m:t>
+              </m:r>
+            </m:sub>
+          </m:sSub>
+          <m:r>
+            <w:rPr>
+              <w:rFonts w:ascii="Cambria Math" w:eastAsiaTheme="minorEastAsia" w:hAnsi="Cambria Math" w:cs="Times New Roman"/>
+              <w:szCs w:val="24"/>
+              <w:lang w:val="en-US"/>
+            </w:rPr>
+            <m:t xml:space="preserve">, </m:t>
+          </m:r>
+          <m:sSub>
+            <m:sSubPr>
+              <m:ctrlPr>
+                <w:rPr>
+                  <w:rFonts w:ascii="Cambria Math" w:eastAsiaTheme="minorEastAsia" w:hAnsi="Cambria Math" w:cs="Times New Roman"/>
+                  <w:i/>
+                  <w:szCs w:val="24"/>
+                  <w:lang w:val="en-US"/>
+                </w:rPr>
+              </m:ctrlPr>
+            </m:sSubPr>
+            <m:e>
+              <m:r>
+                <w:rPr>
+                  <w:rFonts w:ascii="Cambria Math" w:eastAsiaTheme="minorEastAsia" w:hAnsi="Cambria Math" w:cs="Times New Roman"/>
+                  <w:szCs w:val="24"/>
+                  <w:lang w:val="en-US"/>
+                </w:rPr>
+                <m:t>t</m:t>
+              </m:r>
+            </m:e>
+            <m:sub>
+              <m:r>
+                <w:rPr>
+                  <w:rFonts w:ascii="Cambria Math" w:eastAsiaTheme="minorEastAsia" w:hAnsi="Cambria Math" w:cs="Times New Roman"/>
+                  <w:szCs w:val="24"/>
+                  <w:lang w:val="en-US"/>
+                </w:rPr>
+                <m:t>00</m:t>
+              </m:r>
+            </m:sub>
+          </m:sSub>
+          <m:r>
+            <w:rPr>
+              <w:rFonts w:ascii="Cambria Math" w:eastAsiaTheme="minorEastAsia" w:hAnsi="Cambria Math" w:cs="Times New Roman"/>
+              <w:szCs w:val="24"/>
+              <w:lang w:val="en-US"/>
+            </w:rPr>
+            <m:t>=</m:t>
+          </m:r>
+          <m:f>
+            <m:fPr>
+              <m:ctrlPr>
+                <w:rPr>
+                  <w:rFonts w:ascii="Cambria Math" w:eastAsiaTheme="minorEastAsia" w:hAnsi="Cambria Math" w:cs="Times New Roman"/>
+                  <w:i/>
+                  <w:szCs w:val="24"/>
+                  <w:lang w:val="en-US"/>
+                </w:rPr>
+              </m:ctrlPr>
+            </m:fPr>
+            <m:num>
+              <m:r>
+                <w:rPr>
+                  <w:rFonts w:ascii="Cambria Math" w:eastAsiaTheme="minorEastAsia" w:hAnsi="Cambria Math" w:cs="Times New Roman"/>
+                  <w:szCs w:val="24"/>
+                  <w:lang w:val="en-US"/>
+                </w:rPr>
+                <m:t>fx</m:t>
+              </m:r>
+            </m:num>
+            <m:den>
+              <m:r>
+                <w:rPr>
+                  <w:rFonts w:ascii="Cambria Math" w:eastAsiaTheme="minorEastAsia" w:hAnsi="Cambria Math" w:cs="Times New Roman"/>
+                  <w:szCs w:val="24"/>
+                  <w:lang w:val="en-US"/>
+                </w:rPr>
+                <m:t>fy</m:t>
+              </m:r>
+            </m:den>
+          </m:f>
+        </m:oMath>
+      </m:oMathPara>
+    </w:p>
+    <w:p>
+      <w:pPr>
+        <w:rPr>
+          <w:rFonts w:eastAsiaTheme="minorEastAsia" w:cs="Times New Roman"/>
+          <w:szCs w:val="24"/>
+        </w:rPr>
+      </w:pPr>
+      <w:r>
+        <w:rPr>
+          <w:rFonts w:eastAsiaTheme="minorEastAsia" w:cs="Times New Roman"/>
+          <w:szCs w:val="24"/>
+        </w:rPr>
+        <w:t xml:space="preserve">У камеры также есть дисторсия, которую мы не повторяли в </w:t>
+      </w:r>
+      <w:r>
+        <w:rPr>
+          <w:rFonts w:eastAsiaTheme="minorEastAsia" w:cs="Times New Roman"/>
+          <w:szCs w:val="24"/>
+          <w:lang w:val="en-US"/>
+        </w:rPr>
+        <w:t>vtk</w:t>
+      </w:r>
+      <w:r>
+        <w:rPr>
+          <w:rFonts w:eastAsiaTheme="minorEastAsia" w:cs="Times New Roman"/>
+          <w:szCs w:val="24"/>
+        </w:rPr>
+        <w:t xml:space="preserve">, </w:t>
+      </w:r>
+      <w:r>
+        <w:rPr>
+          <w:rFonts w:eastAsiaTheme="minorEastAsia" w:cs="Times New Roman"/>
+          <w:szCs w:val="24"/>
+        </w:rPr>
+        <w:t xml:space="preserve">так как </w:t>
+      </w:r>
+      <w:r>
+        <w:rPr>
+          <w:rFonts w:eastAsiaTheme="minorEastAsia" w:cs="Times New Roman"/>
+          <w:szCs w:val="24"/>
+        </w:rPr>
+        <w:t xml:space="preserve">алгоритмы определения позиции тега исправляют </w:t>
+      </w:r>
+      <w:r>
+        <w:rPr>
+          <w:rFonts w:eastAsiaTheme="minorEastAsia" w:cs="Times New Roman"/>
+          <w:szCs w:val="24"/>
+        </w:rPr>
+        <w:t>дисторсию</w:t>
+      </w:r>
+      <w:r>
+        <w:rPr>
+          <w:rFonts w:eastAsiaTheme="minorEastAsia" w:cs="Times New Roman"/>
+          <w:szCs w:val="24"/>
+        </w:rPr>
+        <w:t xml:space="preserve"> изображения перед своей работой.</w:t>
+      </w:r>
+    </w:p>
+    <w:p>
+      <w:pPr>
+        <w:pStyle w:val="Heading2"/>
+      </w:pPr>
+      <w:r>
+        <w:t>Эксперименты</w:t>
+      </w:r>
+    </w:p>
+    <w:p>
+      <w:pPr>
+        <w:rPr>
+          <w:rFonts w:cs="Times New Roman"/>
+          <w:szCs w:val="24"/>
+        </w:rPr>
+      </w:pPr>
+      <w:r>
+        <w:rPr>
+          <w:rFonts w:cs="Times New Roman"/>
+          <w:szCs w:val="24"/>
+        </w:rPr>
+        <w:t>[</w:t>
+      </w:r>
+      <w:r>
+        <w:rPr>
+          <w:rFonts w:cs="Times New Roman"/>
+          <w:szCs w:val="24"/>
+        </w:rPr>
+        <w:t>описать эксперименты</w:t>
+      </w:r>
+      <w:r>
+        <w:rPr>
+          <w:rFonts w:cs="Times New Roman"/>
+          <w:szCs w:val="24"/>
+        </w:rPr>
+        <w:t>]</w:t>
+      </w:r>
+    </w:p>
+    <w:p>
+      <w:pPr>
         <w:rPr>
           <w:rFonts w:cs="Times New Roman"/>
           <w:b/>
           <w:bCs/>
           <w:szCs w:val="24"/>
-          <w:lang w:val="en-US"/>
-        </w:rPr>
-        <w:t>n</w:t>
-      </w:r>
+        </w:rPr>
+      </w:pPr>
       <w:r>
         <w:rPr>
           <w:rFonts w:cs="Times New Roman"/>
           <w:b/>
           <w:bCs/>
           <w:szCs w:val="24"/>
+          <w:lang w:val="en-US"/>
+        </w:rPr>
+        <w:t>n</w:t>
+      </w:r>
+      <w:r>
+        <w:rPr>
+          <w:rFonts w:cs="Times New Roman"/>
+          <w:b/>
+          <w:bCs/>
+          <w:szCs w:val="24"/>
         </w:rPr>
         <w:t>.Дополнительные этапы</w:t>
       </w:r>
@@ -3210,7 +6016,6 @@
         </w:rPr>
         <w:t xml:space="preserve">описать дополнительные задачи, как </w:t>
       </w:r>
-      <w:proofErr w:type="spellStart"/>
       <w:r>
         <w:rPr>
           <w:rFonts w:cs="Times New Roman"/>
@@ -3219,7 +6024,6 @@
         </w:rPr>
         <w:t>handtoeye</w:t>
       </w:r>
-      <w:proofErr w:type="spellEnd"/>
       <w:r>
         <w:rPr>
           <w:rFonts w:cs="Times New Roman"/>
@@ -3357,7 +6161,6 @@
                 <w:rPr>
                   <w:noProof/>
                 </w:rPr>
-                <w:lastRenderedPageBreak/>
                 <w:t>(б.д.). Получено из https://link.springer.com/chapter/10.1007/978-3-030-11292-9_27</w:t>
               </w:r>
             </w:p>
@@ -3397,6 +6200,7 @@
                 <w:rPr>
                   <w:noProof/>
                 </w:rPr>
+                <w:lastRenderedPageBreak/>
                 <w:t>(б.д.). Получено из https://www.sciencedirect.com/science/article/pii/S0031320314000235</w:t>
               </w:r>
             </w:p>

</xml_diff>